<commit_message>
done for loop and add file of opretors
</commit_message>
<xml_diff>
--- a/loop/lopping statments.docx
+++ b/loop/lopping statments.docx
@@ -938,6 +938,7 @@
             <w:rPr>
               <w:b/>
               <w:bCs/>
+              <w:noProof/>
               <w:sz w:val="24"/>
               <w:szCs w:val="24"/>
             </w:rPr>
@@ -1594,6 +1595,7 @@
               <w:rFonts w:ascii="Roboto" w:hAnsi="Roboto"/>
               <w:b/>
               <w:bCs/>
+              <w:noProof/>
               <w:color w:val="3C4043"/>
               <w:spacing w:val="3"/>
               <w:sz w:val="24"/>
@@ -2356,6 +2358,7 @@
             <w:rPr>
               <w:b/>
               <w:bCs/>
+              <w:noProof/>
               <w:sz w:val="24"/>
               <w:szCs w:val="24"/>
             </w:rPr>
@@ -2947,6 +2950,7 @@
             <w:rPr>
               <w:b/>
               <w:bCs/>
+              <w:noProof/>
               <w:sz w:val="24"/>
               <w:szCs w:val="24"/>
             </w:rPr>
@@ -3924,6 +3928,7 @@
             <w:rPr>
               <w:b/>
               <w:bCs/>
+              <w:noProof/>
               <w:sz w:val="24"/>
               <w:szCs w:val="24"/>
             </w:rPr>
@@ -4748,48 +4753,37 @@
               <w:sz w:val="24"/>
               <w:szCs w:val="24"/>
             </w:rPr>
-            <w:t>Output</w:t>
-          </w:r>
-          <w:r>
-            <w:rPr>
-              <w:rFonts w:ascii="Roboto" w:hAnsi="Roboto"/>
-              <w:b/>
-              <w:bCs/>
-              <w:color w:val="3C4043"/>
-              <w:spacing w:val="3"/>
-              <w:sz w:val="24"/>
-              <w:szCs w:val="24"/>
-            </w:rPr>
-            <w:t>:</w:t>
-          </w:r>
-        </w:p>
-        <w:p>
-          <w:pPr>
-            <w:pStyle w:val="ListParagraph"/>
-            <w:spacing w:line="0" w:lineRule="atLeast"/>
-            <w:rPr>
-              <w:b/>
-              <w:bCs/>
-              <w:sz w:val="24"/>
-              <w:szCs w:val="24"/>
-            </w:rPr>
-          </w:pPr>
-        </w:p>
-        <w:p>
-          <w:pPr>
-            <w:pStyle w:val="ListParagraph"/>
-            <w:spacing w:line="0" w:lineRule="atLeast"/>
-            <w:rPr>
-              <w:b/>
-              <w:bCs/>
-              <w:sz w:val="24"/>
-              <w:szCs w:val="24"/>
-            </w:rPr>
-          </w:pPr>
-          <w:r>
-            <w:rPr>
-              <w:b/>
-              <w:bCs/>
+            <w:t>Output:</w:t>
+          </w:r>
+        </w:p>
+        <w:p>
+          <w:pPr>
+            <w:pStyle w:val="ListParagraph"/>
+            <w:spacing w:line="0" w:lineRule="atLeast"/>
+            <w:rPr>
+              <w:b/>
+              <w:bCs/>
+              <w:sz w:val="24"/>
+              <w:szCs w:val="24"/>
+            </w:rPr>
+          </w:pPr>
+        </w:p>
+        <w:p>
+          <w:pPr>
+            <w:pStyle w:val="ListParagraph"/>
+            <w:spacing w:line="0" w:lineRule="atLeast"/>
+            <w:rPr>
+              <w:b/>
+              <w:bCs/>
+              <w:sz w:val="24"/>
+              <w:szCs w:val="24"/>
+            </w:rPr>
+          </w:pPr>
+          <w:r>
+            <w:rPr>
+              <w:b/>
+              <w:bCs/>
+              <w:noProof/>
               <w:sz w:val="24"/>
               <w:szCs w:val="24"/>
             </w:rPr>
@@ -5664,6 +5658,7 @@
             <w:rPr>
               <w:b/>
               <w:bCs/>
+              <w:noProof/>
               <w:sz w:val="24"/>
               <w:szCs w:val="24"/>
             </w:rPr>
@@ -5836,6 +5831,686 @@
         <w:p>
           <w:pPr>
             <w:pStyle w:val="ListParagraph"/>
+            <w:spacing w:line="0" w:lineRule="atLeast"/>
+            <w:rPr>
+              <w:sz w:val="24"/>
+              <w:szCs w:val="24"/>
+            </w:rPr>
+          </w:pPr>
+          <w:r>
+            <w:rPr>
+              <w:sz w:val="24"/>
+              <w:szCs w:val="24"/>
+            </w:rPr>
+            <w:t>#include&lt;stdio.h&gt;</w:t>
+          </w:r>
+        </w:p>
+        <w:p>
+          <w:pPr>
+            <w:pStyle w:val="ListParagraph"/>
+            <w:spacing w:line="0" w:lineRule="atLeast"/>
+            <w:rPr>
+              <w:sz w:val="24"/>
+              <w:szCs w:val="24"/>
+            </w:rPr>
+          </w:pPr>
+          <w:r>
+            <w:rPr>
+              <w:sz w:val="24"/>
+              <w:szCs w:val="24"/>
+            </w:rPr>
+            <w:t xml:space="preserve">int </w:t>
+          </w:r>
+          <w:proofErr w:type="gramStart"/>
+          <w:r>
+            <w:rPr>
+              <w:sz w:val="24"/>
+              <w:szCs w:val="24"/>
+            </w:rPr>
+            <w:t>main(</w:t>
+          </w:r>
+          <w:proofErr w:type="gramEnd"/>
+          <w:r>
+            <w:rPr>
+              <w:sz w:val="24"/>
+              <w:szCs w:val="24"/>
+            </w:rPr>
+            <w:t>) {</w:t>
+          </w:r>
+        </w:p>
+        <w:p>
+          <w:pPr>
+            <w:pStyle w:val="ListParagraph"/>
+            <w:spacing w:line="0" w:lineRule="atLeast"/>
+            <w:rPr>
+              <w:sz w:val="24"/>
+              <w:szCs w:val="24"/>
+            </w:rPr>
+          </w:pPr>
+          <w:r>
+            <w:rPr>
+              <w:sz w:val="24"/>
+              <w:szCs w:val="24"/>
+            </w:rPr>
+            <w:tab/>
+          </w:r>
+        </w:p>
+        <w:p>
+          <w:pPr>
+            <w:pStyle w:val="ListParagraph"/>
+            <w:spacing w:line="0" w:lineRule="atLeast"/>
+            <w:rPr>
+              <w:sz w:val="24"/>
+              <w:szCs w:val="24"/>
+            </w:rPr>
+          </w:pPr>
+          <w:r>
+            <w:rPr>
+              <w:sz w:val="24"/>
+              <w:szCs w:val="24"/>
+            </w:rPr>
+            <w:tab/>
+            <w:t xml:space="preserve">int </w:t>
+          </w:r>
+          <w:proofErr w:type="spellStart"/>
+          <w:r>
+            <w:rPr>
+              <w:sz w:val="24"/>
+              <w:szCs w:val="24"/>
+            </w:rPr>
+            <w:t>i</w:t>
+          </w:r>
+          <w:proofErr w:type="spellEnd"/>
+          <w:r>
+            <w:rPr>
+              <w:sz w:val="24"/>
+              <w:szCs w:val="24"/>
+            </w:rPr>
+            <w:t>, a, b, c, d;</w:t>
+          </w:r>
+        </w:p>
+        <w:p>
+          <w:pPr>
+            <w:pStyle w:val="ListParagraph"/>
+            <w:spacing w:line="0" w:lineRule="atLeast"/>
+            <w:rPr>
+              <w:sz w:val="24"/>
+              <w:szCs w:val="24"/>
+            </w:rPr>
+          </w:pPr>
+          <w:r>
+            <w:rPr>
+              <w:sz w:val="24"/>
+              <w:szCs w:val="24"/>
+            </w:rPr>
+            <w:tab/>
+            <w:t xml:space="preserve">float </w:t>
+          </w:r>
+          <w:proofErr w:type="spellStart"/>
+          <w:r>
+            <w:rPr>
+              <w:sz w:val="24"/>
+              <w:szCs w:val="24"/>
+            </w:rPr>
+            <w:t>ans</w:t>
+          </w:r>
+          <w:proofErr w:type="spellEnd"/>
+          <w:r>
+            <w:rPr>
+              <w:sz w:val="24"/>
+              <w:szCs w:val="24"/>
+            </w:rPr>
+            <w:t>;</w:t>
+          </w:r>
+        </w:p>
+        <w:p>
+          <w:pPr>
+            <w:pStyle w:val="ListParagraph"/>
+            <w:spacing w:line="0" w:lineRule="atLeast"/>
+            <w:rPr>
+              <w:sz w:val="24"/>
+              <w:szCs w:val="24"/>
+            </w:rPr>
+          </w:pPr>
+          <w:r>
+            <w:rPr>
+              <w:sz w:val="24"/>
+              <w:szCs w:val="24"/>
+            </w:rPr>
+            <w:tab/>
+          </w:r>
+        </w:p>
+        <w:p>
+          <w:pPr>
+            <w:pStyle w:val="ListParagraph"/>
+            <w:spacing w:line="0" w:lineRule="atLeast"/>
+            <w:rPr>
+              <w:sz w:val="24"/>
+              <w:szCs w:val="24"/>
+            </w:rPr>
+          </w:pPr>
+          <w:r>
+            <w:rPr>
+              <w:sz w:val="24"/>
+              <w:szCs w:val="24"/>
+            </w:rPr>
+            <w:tab/>
+            <w:t>for (</w:t>
+          </w:r>
+          <w:proofErr w:type="spellStart"/>
+          <w:r>
+            <w:rPr>
+              <w:sz w:val="24"/>
+              <w:szCs w:val="24"/>
+            </w:rPr>
+            <w:t>i</w:t>
+          </w:r>
+          <w:proofErr w:type="spellEnd"/>
+          <w:r>
+            <w:rPr>
+              <w:sz w:val="24"/>
+              <w:szCs w:val="24"/>
+            </w:rPr>
+            <w:t xml:space="preserve">=1; </w:t>
+          </w:r>
+          <w:proofErr w:type="spellStart"/>
+          <w:r>
+            <w:rPr>
+              <w:sz w:val="24"/>
+              <w:szCs w:val="24"/>
+            </w:rPr>
+            <w:t>i</w:t>
+          </w:r>
+          <w:proofErr w:type="spellEnd"/>
+          <w:r>
+            <w:rPr>
+              <w:sz w:val="24"/>
+              <w:szCs w:val="24"/>
+            </w:rPr>
+            <w:t xml:space="preserve">&lt;=3; </w:t>
+          </w:r>
+          <w:proofErr w:type="spellStart"/>
+          <w:r>
+            <w:rPr>
+              <w:sz w:val="24"/>
+              <w:szCs w:val="24"/>
+            </w:rPr>
+            <w:t>i</w:t>
+          </w:r>
+          <w:proofErr w:type="spellEnd"/>
+          <w:r>
+            <w:rPr>
+              <w:sz w:val="24"/>
+              <w:szCs w:val="24"/>
+            </w:rPr>
+            <w:t>++) {</w:t>
+          </w:r>
+        </w:p>
+        <w:p>
+          <w:pPr>
+            <w:pStyle w:val="ListParagraph"/>
+            <w:spacing w:line="0" w:lineRule="atLeast"/>
+            <w:rPr>
+              <w:sz w:val="24"/>
+              <w:szCs w:val="24"/>
+            </w:rPr>
+          </w:pPr>
+          <w:r>
+            <w:rPr>
+              <w:sz w:val="24"/>
+              <w:szCs w:val="24"/>
+            </w:rPr>
+            <w:tab/>
+          </w:r>
+          <w:r>
+            <w:rPr>
+              <w:sz w:val="24"/>
+              <w:szCs w:val="24"/>
+            </w:rPr>
+            <w:tab/>
+          </w:r>
+          <w:proofErr w:type="spellStart"/>
+          <w:proofErr w:type="gramStart"/>
+          <w:r>
+            <w:rPr>
+              <w:sz w:val="24"/>
+              <w:szCs w:val="24"/>
+            </w:rPr>
+            <w:t>printf</w:t>
+          </w:r>
+          <w:proofErr w:type="spellEnd"/>
+          <w:r>
+            <w:rPr>
+              <w:sz w:val="24"/>
+              <w:szCs w:val="24"/>
+            </w:rPr>
+            <w:t>(</w:t>
+          </w:r>
+          <w:proofErr w:type="gramEnd"/>
+          <w:r>
+            <w:rPr>
+              <w:sz w:val="24"/>
+              <w:szCs w:val="24"/>
+            </w:rPr>
+            <w:t>"Please enter any four numbers: ");</w:t>
+          </w:r>
+        </w:p>
+        <w:p>
+          <w:pPr>
+            <w:pStyle w:val="ListParagraph"/>
+            <w:spacing w:line="0" w:lineRule="atLeast"/>
+            <w:rPr>
+              <w:sz w:val="24"/>
+              <w:szCs w:val="24"/>
+            </w:rPr>
+          </w:pPr>
+          <w:r>
+            <w:rPr>
+              <w:sz w:val="24"/>
+              <w:szCs w:val="24"/>
+            </w:rPr>
+            <w:tab/>
+          </w:r>
+          <w:r>
+            <w:rPr>
+              <w:sz w:val="24"/>
+              <w:szCs w:val="24"/>
+            </w:rPr>
+            <w:tab/>
+          </w:r>
+          <w:proofErr w:type="spellStart"/>
+          <w:proofErr w:type="gramStart"/>
+          <w:r>
+            <w:rPr>
+              <w:sz w:val="24"/>
+              <w:szCs w:val="24"/>
+            </w:rPr>
+            <w:t>scanf</w:t>
+          </w:r>
+          <w:proofErr w:type="spellEnd"/>
+          <w:r>
+            <w:rPr>
+              <w:sz w:val="24"/>
+              <w:szCs w:val="24"/>
+            </w:rPr>
+            <w:t>(</w:t>
+          </w:r>
+          <w:proofErr w:type="gramEnd"/>
+          <w:r>
+            <w:rPr>
+              <w:sz w:val="24"/>
+              <w:szCs w:val="24"/>
+            </w:rPr>
+            <w:t>"%d %d %d %d", &amp;a, &amp;b, &amp;c, &amp;d);</w:t>
+          </w:r>
+        </w:p>
+        <w:p>
+          <w:pPr>
+            <w:pStyle w:val="ListParagraph"/>
+            <w:spacing w:line="0" w:lineRule="atLeast"/>
+            <w:rPr>
+              <w:sz w:val="24"/>
+              <w:szCs w:val="24"/>
+            </w:rPr>
+          </w:pPr>
+          <w:r>
+            <w:rPr>
+              <w:sz w:val="24"/>
+              <w:szCs w:val="24"/>
+            </w:rPr>
+            <w:tab/>
+          </w:r>
+          <w:r>
+            <w:rPr>
+              <w:sz w:val="24"/>
+              <w:szCs w:val="24"/>
+            </w:rPr>
+            <w:tab/>
+          </w:r>
+        </w:p>
+        <w:p>
+          <w:pPr>
+            <w:pStyle w:val="ListParagraph"/>
+            <w:spacing w:line="0" w:lineRule="atLeast"/>
+            <w:rPr>
+              <w:sz w:val="24"/>
+              <w:szCs w:val="24"/>
+            </w:rPr>
+          </w:pPr>
+          <w:r>
+            <w:rPr>
+              <w:sz w:val="24"/>
+              <w:szCs w:val="24"/>
+            </w:rPr>
+            <w:tab/>
+          </w:r>
+          <w:r>
+            <w:rPr>
+              <w:sz w:val="24"/>
+              <w:szCs w:val="24"/>
+            </w:rPr>
+            <w:tab/>
+            <w:t>if (c == d) {</w:t>
+          </w:r>
+        </w:p>
+        <w:p>
+          <w:pPr>
+            <w:pStyle w:val="ListParagraph"/>
+            <w:spacing w:line="0" w:lineRule="atLeast"/>
+            <w:rPr>
+              <w:sz w:val="24"/>
+              <w:szCs w:val="24"/>
+            </w:rPr>
+          </w:pPr>
+          <w:r>
+            <w:rPr>
+              <w:sz w:val="24"/>
+              <w:szCs w:val="24"/>
+            </w:rPr>
+            <w:tab/>
+          </w:r>
+          <w:r>
+            <w:rPr>
+              <w:sz w:val="24"/>
+              <w:szCs w:val="24"/>
+            </w:rPr>
+            <w:tab/>
+          </w:r>
+          <w:r>
+            <w:rPr>
+              <w:sz w:val="24"/>
+              <w:szCs w:val="24"/>
+            </w:rPr>
+            <w:tab/>
+          </w:r>
+          <w:proofErr w:type="spellStart"/>
+          <w:proofErr w:type="gramStart"/>
+          <w:r>
+            <w:rPr>
+              <w:sz w:val="24"/>
+              <w:szCs w:val="24"/>
+            </w:rPr>
+            <w:t>printf</w:t>
+          </w:r>
+          <w:proofErr w:type="spellEnd"/>
+          <w:r>
+            <w:rPr>
+              <w:sz w:val="24"/>
+              <w:szCs w:val="24"/>
+            </w:rPr>
+            <w:t>(</w:t>
+          </w:r>
+          <w:proofErr w:type="gramEnd"/>
+          <w:r>
+            <w:rPr>
+              <w:sz w:val="24"/>
+              <w:szCs w:val="24"/>
+            </w:rPr>
+            <w:t>"Ratio is not possible");</w:t>
+          </w:r>
+        </w:p>
+        <w:p>
+          <w:pPr>
+            <w:pStyle w:val="ListParagraph"/>
+            <w:spacing w:line="0" w:lineRule="atLeast"/>
+            <w:rPr>
+              <w:sz w:val="24"/>
+              <w:szCs w:val="24"/>
+            </w:rPr>
+          </w:pPr>
+          <w:r>
+            <w:rPr>
+              <w:sz w:val="24"/>
+              <w:szCs w:val="24"/>
+            </w:rPr>
+            <w:tab/>
+          </w:r>
+          <w:r>
+            <w:rPr>
+              <w:sz w:val="24"/>
+              <w:szCs w:val="24"/>
+            </w:rPr>
+            <w:tab/>
+            <w:t>} else {</w:t>
+          </w:r>
+        </w:p>
+        <w:p>
+          <w:pPr>
+            <w:pStyle w:val="ListParagraph"/>
+            <w:spacing w:line="0" w:lineRule="atLeast"/>
+            <w:rPr>
+              <w:sz w:val="24"/>
+              <w:szCs w:val="24"/>
+            </w:rPr>
+          </w:pPr>
+          <w:r>
+            <w:rPr>
+              <w:sz w:val="24"/>
+              <w:szCs w:val="24"/>
+            </w:rPr>
+            <w:tab/>
+          </w:r>
+          <w:r>
+            <w:rPr>
+              <w:sz w:val="24"/>
+              <w:szCs w:val="24"/>
+            </w:rPr>
+            <w:tab/>
+          </w:r>
+          <w:r>
+            <w:rPr>
+              <w:sz w:val="24"/>
+              <w:szCs w:val="24"/>
+            </w:rPr>
+            <w:tab/>
+          </w:r>
+          <w:proofErr w:type="spellStart"/>
+          <w:r>
+            <w:rPr>
+              <w:sz w:val="24"/>
+              <w:szCs w:val="24"/>
+            </w:rPr>
+            <w:t>ans</w:t>
+          </w:r>
+          <w:proofErr w:type="spellEnd"/>
+          <w:r>
+            <w:rPr>
+              <w:sz w:val="24"/>
+              <w:szCs w:val="24"/>
+            </w:rPr>
+            <w:t xml:space="preserve"> = (a-b) / (c-d);</w:t>
+          </w:r>
+        </w:p>
+        <w:p>
+          <w:pPr>
+            <w:pStyle w:val="ListParagraph"/>
+            <w:spacing w:line="0" w:lineRule="atLeast"/>
+            <w:rPr>
+              <w:sz w:val="24"/>
+              <w:szCs w:val="24"/>
+            </w:rPr>
+          </w:pPr>
+          <w:r>
+            <w:rPr>
+              <w:sz w:val="24"/>
+              <w:szCs w:val="24"/>
+            </w:rPr>
+            <w:tab/>
+          </w:r>
+          <w:r>
+            <w:rPr>
+              <w:sz w:val="24"/>
+              <w:szCs w:val="24"/>
+            </w:rPr>
+            <w:tab/>
+          </w:r>
+          <w:r>
+            <w:rPr>
+              <w:sz w:val="24"/>
+              <w:szCs w:val="24"/>
+            </w:rPr>
+            <w:tab/>
+          </w:r>
+          <w:proofErr w:type="spellStart"/>
+          <w:proofErr w:type="gramStart"/>
+          <w:r>
+            <w:rPr>
+              <w:sz w:val="24"/>
+              <w:szCs w:val="24"/>
+            </w:rPr>
+            <w:t>printf</w:t>
+          </w:r>
+          <w:proofErr w:type="spellEnd"/>
+          <w:r>
+            <w:rPr>
+              <w:sz w:val="24"/>
+              <w:szCs w:val="24"/>
+            </w:rPr>
+            <w:t>(</w:t>
+          </w:r>
+          <w:proofErr w:type="gramEnd"/>
+          <w:r>
+            <w:rPr>
+              <w:sz w:val="24"/>
+              <w:szCs w:val="24"/>
+            </w:rPr>
+            <w:t xml:space="preserve">"Ans: %f\n", </w:t>
+          </w:r>
+          <w:proofErr w:type="spellStart"/>
+          <w:r>
+            <w:rPr>
+              <w:sz w:val="24"/>
+              <w:szCs w:val="24"/>
+            </w:rPr>
+            <w:t>ans</w:t>
+          </w:r>
+          <w:proofErr w:type="spellEnd"/>
+          <w:r>
+            <w:rPr>
+              <w:sz w:val="24"/>
+              <w:szCs w:val="24"/>
+            </w:rPr>
+            <w:t>);</w:t>
+          </w:r>
+        </w:p>
+        <w:p>
+          <w:pPr>
+            <w:pStyle w:val="ListParagraph"/>
+            <w:spacing w:line="0" w:lineRule="atLeast"/>
+            <w:rPr>
+              <w:sz w:val="24"/>
+              <w:szCs w:val="24"/>
+            </w:rPr>
+          </w:pPr>
+          <w:r>
+            <w:rPr>
+              <w:sz w:val="24"/>
+              <w:szCs w:val="24"/>
+            </w:rPr>
+            <w:tab/>
+          </w:r>
+          <w:r>
+            <w:rPr>
+              <w:sz w:val="24"/>
+              <w:szCs w:val="24"/>
+            </w:rPr>
+            <w:tab/>
+            <w:t>}</w:t>
+          </w:r>
+        </w:p>
+        <w:p>
+          <w:pPr>
+            <w:pStyle w:val="ListParagraph"/>
+            <w:spacing w:line="0" w:lineRule="atLeast"/>
+            <w:rPr>
+              <w:sz w:val="24"/>
+              <w:szCs w:val="24"/>
+            </w:rPr>
+          </w:pPr>
+          <w:r>
+            <w:rPr>
+              <w:sz w:val="24"/>
+              <w:szCs w:val="24"/>
+            </w:rPr>
+            <w:tab/>
+            <w:t>}</w:t>
+          </w:r>
+        </w:p>
+        <w:p>
+          <w:pPr>
+            <w:pStyle w:val="ListParagraph"/>
+            <w:spacing w:line="0" w:lineRule="atLeast"/>
+            <w:rPr>
+              <w:sz w:val="24"/>
+              <w:szCs w:val="24"/>
+            </w:rPr>
+          </w:pPr>
+          <w:r>
+            <w:rPr>
+              <w:sz w:val="24"/>
+              <w:szCs w:val="24"/>
+            </w:rPr>
+            <w:tab/>
+          </w:r>
+        </w:p>
+        <w:p>
+          <w:pPr>
+            <w:pStyle w:val="ListParagraph"/>
+            <w:spacing w:line="0" w:lineRule="atLeast"/>
+            <w:rPr>
+              <w:sz w:val="24"/>
+              <w:szCs w:val="24"/>
+            </w:rPr>
+          </w:pPr>
+          <w:r>
+            <w:rPr>
+              <w:sz w:val="24"/>
+              <w:szCs w:val="24"/>
+            </w:rPr>
+            <w:tab/>
+            <w:t>return 0;</w:t>
+          </w:r>
+        </w:p>
+        <w:p>
+          <w:pPr>
+            <w:pStyle w:val="ListParagraph"/>
+            <w:spacing w:line="0" w:lineRule="atLeast"/>
+            <w:rPr>
+              <w:sz w:val="24"/>
+              <w:szCs w:val="24"/>
+            </w:rPr>
+          </w:pPr>
+          <w:r>
+            <w:rPr>
+              <w:sz w:val="24"/>
+              <w:szCs w:val="24"/>
+            </w:rPr>
+            <w:t>}</w:t>
+          </w:r>
+        </w:p>
+        <w:p>
+          <w:pPr>
+            <w:pStyle w:val="ListParagraph"/>
+            <w:spacing w:line="0" w:lineRule="atLeast"/>
+            <w:rPr>
+              <w:sz w:val="24"/>
+              <w:szCs w:val="24"/>
+            </w:rPr>
+          </w:pPr>
+        </w:p>
+        <w:p>
+          <w:pPr>
+            <w:pStyle w:val="ListParagraph"/>
+            <w:spacing w:line="0" w:lineRule="atLeast"/>
+            <w:rPr>
+              <w:sz w:val="24"/>
+              <w:szCs w:val="24"/>
+            </w:rPr>
+          </w:pPr>
+        </w:p>
+        <w:p>
+          <w:pPr>
+            <w:pStyle w:val="ListParagraph"/>
             <w:numPr>
               <w:ilvl w:val="0"/>
               <w:numId w:val="33"/>
@@ -5882,962 +6557,12 @@
               <w:szCs w:val="24"/>
             </w:rPr>
           </w:pPr>
-        </w:p>
-        <w:p>
-          <w:pPr>
-            <w:spacing w:line="0" w:lineRule="atLeast"/>
-            <w:rPr>
-              <w:b/>
-              <w:bCs/>
-              <w:sz w:val="24"/>
-              <w:szCs w:val="24"/>
-            </w:rPr>
-          </w:pPr>
-        </w:p>
-        <w:p>
-          <w:pPr>
-            <w:spacing w:line="0" w:lineRule="atLeast"/>
-            <w:rPr>
-              <w:b/>
-              <w:bCs/>
-              <w:sz w:val="24"/>
-              <w:szCs w:val="24"/>
-            </w:rPr>
-          </w:pPr>
-        </w:p>
-        <w:p>
-          <w:pPr>
-            <w:spacing w:line="0" w:lineRule="atLeast"/>
-            <w:rPr>
-              <w:b/>
-              <w:bCs/>
-              <w:sz w:val="24"/>
-              <w:szCs w:val="24"/>
-            </w:rPr>
-          </w:pPr>
-        </w:p>
-        <w:p>
-          <w:pPr>
-            <w:spacing w:line="0" w:lineRule="atLeast"/>
-            <w:rPr>
-              <w:b/>
-              <w:bCs/>
-              <w:sz w:val="24"/>
-              <w:szCs w:val="24"/>
-            </w:rPr>
-          </w:pPr>
-        </w:p>
-        <w:p>
-          <w:pPr>
-            <w:spacing w:line="0" w:lineRule="atLeast"/>
-            <w:rPr>
-              <w:b/>
-              <w:bCs/>
-              <w:sz w:val="24"/>
-              <w:szCs w:val="24"/>
-            </w:rPr>
-          </w:pPr>
-        </w:p>
-        <w:p>
-          <w:pPr>
-            <w:spacing w:line="0" w:lineRule="atLeast"/>
-            <w:rPr>
-              <w:b/>
-              <w:bCs/>
-              <w:sz w:val="24"/>
-              <w:szCs w:val="24"/>
-            </w:rPr>
-          </w:pPr>
-        </w:p>
-        <w:p>
-          <w:pPr>
-            <w:spacing w:line="0" w:lineRule="atLeast"/>
-            <w:rPr>
-              <w:b/>
-              <w:bCs/>
-              <w:sz w:val="24"/>
-              <w:szCs w:val="24"/>
-            </w:rPr>
-          </w:pPr>
-        </w:p>
-        <w:p>
-          <w:pPr>
-            <w:spacing w:line="0" w:lineRule="atLeast"/>
-            <w:rPr>
-              <w:b/>
-              <w:bCs/>
-              <w:sz w:val="24"/>
-              <w:szCs w:val="24"/>
-            </w:rPr>
-          </w:pPr>
-        </w:p>
-        <w:p>
-          <w:pPr>
-            <w:spacing w:line="0" w:lineRule="atLeast"/>
-            <w:rPr>
-              <w:b/>
-              <w:bCs/>
-              <w:sz w:val="24"/>
-              <w:szCs w:val="24"/>
-            </w:rPr>
-          </w:pPr>
-        </w:p>
-        <w:p>
-          <w:pPr>
-            <w:spacing w:line="0" w:lineRule="atLeast"/>
-            <w:rPr>
-              <w:b/>
-              <w:bCs/>
-              <w:sz w:val="24"/>
-              <w:szCs w:val="24"/>
-            </w:rPr>
-          </w:pPr>
-        </w:p>
-        <w:p>
-          <w:pPr>
-            <w:spacing w:line="0" w:lineRule="atLeast"/>
-            <w:rPr>
-              <w:b/>
-              <w:bCs/>
-              <w:sz w:val="24"/>
-              <w:szCs w:val="24"/>
-            </w:rPr>
-          </w:pPr>
-        </w:p>
-        <w:p>
-          <w:pPr>
-            <w:spacing w:line="0" w:lineRule="atLeast"/>
-            <w:rPr>
-              <w:b/>
-              <w:bCs/>
-              <w:sz w:val="24"/>
-              <w:szCs w:val="24"/>
-            </w:rPr>
-          </w:pPr>
-        </w:p>
-        <w:p>
-          <w:pPr>
-            <w:spacing w:line="0" w:lineRule="atLeast"/>
-            <w:rPr>
-              <w:b/>
-              <w:bCs/>
-              <w:sz w:val="24"/>
-              <w:szCs w:val="24"/>
-            </w:rPr>
-          </w:pPr>
-        </w:p>
-        <w:p>
-          <w:pPr>
-            <w:spacing w:line="0" w:lineRule="atLeast"/>
-            <w:rPr>
-              <w:b/>
-              <w:bCs/>
-              <w:sz w:val="24"/>
-              <w:szCs w:val="24"/>
-            </w:rPr>
-          </w:pPr>
-        </w:p>
-        <w:p>
-          <w:pPr>
-            <w:spacing w:line="0" w:lineRule="atLeast"/>
-            <w:rPr>
-              <w:b/>
-              <w:bCs/>
-              <w:sz w:val="24"/>
-              <w:szCs w:val="24"/>
-            </w:rPr>
-          </w:pPr>
-        </w:p>
-        <w:p>
-          <w:pPr>
-            <w:spacing w:line="0" w:lineRule="atLeast"/>
-            <w:rPr>
-              <w:b/>
-              <w:bCs/>
-              <w:sz w:val="24"/>
-              <w:szCs w:val="24"/>
-            </w:rPr>
-          </w:pPr>
-        </w:p>
-        <w:p>
-          <w:pPr>
-            <w:spacing w:line="0" w:lineRule="atLeast"/>
-            <w:rPr>
-              <w:b/>
-              <w:bCs/>
-              <w:sz w:val="24"/>
-              <w:szCs w:val="24"/>
-            </w:rPr>
-          </w:pPr>
-        </w:p>
-        <w:p>
-          <w:pPr>
-            <w:spacing w:line="0" w:lineRule="atLeast"/>
-            <w:rPr>
-              <w:b/>
-              <w:bCs/>
-              <w:sz w:val="24"/>
-              <w:szCs w:val="24"/>
-            </w:rPr>
-          </w:pPr>
-        </w:p>
-        <w:p>
-          <w:pPr>
-            <w:spacing w:line="0" w:lineRule="atLeast"/>
-            <w:rPr>
-              <w:b/>
-              <w:bCs/>
-              <w:sz w:val="24"/>
-              <w:szCs w:val="24"/>
-            </w:rPr>
-          </w:pPr>
-        </w:p>
-        <w:p>
-          <w:pPr>
-            <w:spacing w:line="0" w:lineRule="atLeast"/>
-            <w:rPr>
-              <w:b/>
-              <w:bCs/>
-              <w:sz w:val="24"/>
-              <w:szCs w:val="24"/>
-            </w:rPr>
-          </w:pPr>
-        </w:p>
-        <w:p>
-          <w:pPr>
-            <w:spacing w:line="0" w:lineRule="atLeast"/>
-            <w:rPr>
-              <w:b/>
-              <w:bCs/>
-              <w:sz w:val="24"/>
-              <w:szCs w:val="24"/>
-            </w:rPr>
-          </w:pPr>
-        </w:p>
-        <w:p>
-          <w:pPr>
-            <w:spacing w:line="0" w:lineRule="atLeast"/>
-            <w:rPr>
-              <w:b/>
-              <w:bCs/>
-              <w:sz w:val="24"/>
-              <w:szCs w:val="24"/>
-            </w:rPr>
-          </w:pPr>
-        </w:p>
-        <w:p>
-          <w:pPr>
-            <w:spacing w:line="0" w:lineRule="atLeast"/>
-            <w:rPr>
-              <w:b/>
-              <w:bCs/>
-              <w:sz w:val="24"/>
-              <w:szCs w:val="24"/>
-            </w:rPr>
-          </w:pPr>
-        </w:p>
-        <w:p>
-          <w:pPr>
-            <w:pStyle w:val="ListParagraph"/>
-            <w:spacing w:line="0" w:lineRule="atLeast"/>
-            <w:rPr>
-              <w:b/>
-              <w:bCs/>
-              <w:sz w:val="24"/>
-              <w:szCs w:val="24"/>
-            </w:rPr>
-          </w:pPr>
-        </w:p>
-        <w:p>
-          <w:pPr>
-            <w:pStyle w:val="ListParagraph"/>
-            <w:spacing w:line="0" w:lineRule="atLeast"/>
-            <w:rPr>
-              <w:b/>
-              <w:bCs/>
-              <w:sz w:val="24"/>
-              <w:szCs w:val="24"/>
-            </w:rPr>
-          </w:pPr>
-        </w:p>
-        <w:p>
-          <w:pPr>
-            <w:pStyle w:val="ListParagraph"/>
-            <w:numPr>
-              <w:ilvl w:val="0"/>
-              <w:numId w:val="24"/>
-            </w:numPr>
-            <w:spacing w:line="0" w:lineRule="atLeast"/>
-            <w:rPr>
-              <w:b/>
-              <w:bCs/>
-              <w:sz w:val="24"/>
-              <w:szCs w:val="24"/>
-            </w:rPr>
-          </w:pPr>
-          <w:r>
-            <w:rPr>
-              <w:rFonts w:ascii="Roboto" w:hAnsi="Roboto"/>
-              <w:b/>
-              <w:bCs/>
-              <w:color w:val="3C4043"/>
-              <w:spacing w:val="3"/>
-              <w:sz w:val="24"/>
-              <w:szCs w:val="24"/>
-            </w:rPr>
-            <w:lastRenderedPageBreak/>
-            <w:t>Write C program to calculate factorial of a number.</w:t>
-          </w:r>
-        </w:p>
-        <w:p>
-          <w:pPr>
-            <w:pStyle w:val="ListParagraph"/>
-            <w:spacing w:line="0" w:lineRule="atLeast"/>
-            <w:rPr>
-              <w:b/>
-              <w:bCs/>
-              <w:sz w:val="24"/>
-              <w:szCs w:val="24"/>
-            </w:rPr>
-          </w:pPr>
-        </w:p>
-        <w:p>
-          <w:pPr>
-            <w:pStyle w:val="ListParagraph"/>
-            <w:numPr>
-              <w:ilvl w:val="0"/>
-              <w:numId w:val="34"/>
-            </w:numPr>
-            <w:spacing w:line="0" w:lineRule="atLeast"/>
-            <w:rPr>
-              <w:b/>
-              <w:bCs/>
-              <w:sz w:val="24"/>
-              <w:szCs w:val="24"/>
-            </w:rPr>
-          </w:pPr>
-          <w:r>
-            <w:rPr>
-              <w:rFonts w:ascii="Roboto" w:hAnsi="Roboto"/>
-              <w:b/>
-              <w:bCs/>
-              <w:color w:val="3C4043"/>
-              <w:spacing w:val="3"/>
-              <w:sz w:val="24"/>
-              <w:szCs w:val="24"/>
-            </w:rPr>
-            <w:t>Code:</w:t>
-          </w:r>
-        </w:p>
-        <w:p>
-          <w:pPr>
-            <w:pStyle w:val="ListParagraph"/>
-            <w:spacing w:line="0" w:lineRule="atLeast"/>
-            <w:rPr>
-              <w:b/>
-              <w:bCs/>
-              <w:sz w:val="24"/>
-              <w:szCs w:val="24"/>
-            </w:rPr>
-          </w:pPr>
-        </w:p>
-        <w:p>
-          <w:pPr>
-            <w:pStyle w:val="ListParagraph"/>
-            <w:spacing w:line="0" w:lineRule="atLeast"/>
-            <w:rPr>
-              <w:sz w:val="24"/>
-              <w:szCs w:val="24"/>
-            </w:rPr>
-          </w:pPr>
-          <w:r>
-            <w:rPr>
-              <w:sz w:val="24"/>
-              <w:szCs w:val="24"/>
-            </w:rPr>
-            <w:t>#include&lt;stdio.h&gt;</w:t>
-          </w:r>
-        </w:p>
-        <w:p>
-          <w:pPr>
-            <w:pStyle w:val="ListParagraph"/>
-            <w:spacing w:line="0" w:lineRule="atLeast"/>
-            <w:rPr>
-              <w:sz w:val="24"/>
-              <w:szCs w:val="24"/>
-            </w:rPr>
-          </w:pPr>
-          <w:r>
-            <w:rPr>
-              <w:sz w:val="24"/>
-              <w:szCs w:val="24"/>
-            </w:rPr>
-            <w:t xml:space="preserve">int </w:t>
-          </w:r>
-          <w:proofErr w:type="gramStart"/>
-          <w:r>
-            <w:rPr>
-              <w:sz w:val="24"/>
-              <w:szCs w:val="24"/>
-            </w:rPr>
-            <w:t>main(</w:t>
-          </w:r>
-          <w:proofErr w:type="gramEnd"/>
-          <w:r>
-            <w:rPr>
-              <w:sz w:val="24"/>
-              <w:szCs w:val="24"/>
-            </w:rPr>
-            <w:t>) {</w:t>
-          </w:r>
-        </w:p>
-        <w:p>
-          <w:pPr>
-            <w:pStyle w:val="ListParagraph"/>
-            <w:spacing w:line="0" w:lineRule="atLeast"/>
-            <w:rPr>
-              <w:sz w:val="24"/>
-              <w:szCs w:val="24"/>
-            </w:rPr>
-          </w:pPr>
-          <w:r>
-            <w:rPr>
-              <w:sz w:val="24"/>
-              <w:szCs w:val="24"/>
-            </w:rPr>
-            <w:tab/>
-          </w:r>
-        </w:p>
-        <w:p>
-          <w:pPr>
-            <w:pStyle w:val="ListParagraph"/>
-            <w:spacing w:line="0" w:lineRule="atLeast"/>
-            <w:rPr>
-              <w:sz w:val="24"/>
-              <w:szCs w:val="24"/>
-            </w:rPr>
-          </w:pPr>
-          <w:r>
-            <w:rPr>
-              <w:sz w:val="24"/>
-              <w:szCs w:val="24"/>
-            </w:rPr>
-            <w:tab/>
-            <w:t xml:space="preserve">int </w:t>
-          </w:r>
-          <w:proofErr w:type="spellStart"/>
-          <w:r>
-            <w:rPr>
-              <w:sz w:val="24"/>
-              <w:szCs w:val="24"/>
-            </w:rPr>
-            <w:t>i</w:t>
-          </w:r>
-          <w:proofErr w:type="spellEnd"/>
-          <w:r>
-            <w:rPr>
-              <w:sz w:val="24"/>
-              <w:szCs w:val="24"/>
-            </w:rPr>
-            <w:t xml:space="preserve">, </w:t>
-          </w:r>
-          <w:proofErr w:type="spellStart"/>
-          <w:r>
-            <w:rPr>
-              <w:sz w:val="24"/>
-              <w:szCs w:val="24"/>
-            </w:rPr>
-            <w:t>num</w:t>
-          </w:r>
-          <w:proofErr w:type="spellEnd"/>
-          <w:r>
-            <w:rPr>
-              <w:sz w:val="24"/>
-              <w:szCs w:val="24"/>
-            </w:rPr>
-            <w:t>, factorial;</w:t>
-          </w:r>
-        </w:p>
-        <w:p>
-          <w:pPr>
-            <w:pStyle w:val="ListParagraph"/>
-            <w:spacing w:line="0" w:lineRule="atLeast"/>
-            <w:rPr>
-              <w:sz w:val="24"/>
-              <w:szCs w:val="24"/>
-            </w:rPr>
-          </w:pPr>
-          <w:r>
-            <w:rPr>
-              <w:sz w:val="24"/>
-              <w:szCs w:val="24"/>
-            </w:rPr>
-            <w:tab/>
-          </w:r>
-        </w:p>
-        <w:p>
-          <w:pPr>
-            <w:pStyle w:val="ListParagraph"/>
-            <w:spacing w:line="0" w:lineRule="atLeast"/>
-            <w:rPr>
-              <w:sz w:val="24"/>
-              <w:szCs w:val="24"/>
-            </w:rPr>
-          </w:pPr>
-          <w:r>
-            <w:rPr>
-              <w:sz w:val="24"/>
-              <w:szCs w:val="24"/>
-            </w:rPr>
-            <w:tab/>
-          </w:r>
-          <w:proofErr w:type="spellStart"/>
-          <w:proofErr w:type="gramStart"/>
-          <w:r>
-            <w:rPr>
-              <w:sz w:val="24"/>
-              <w:szCs w:val="24"/>
-            </w:rPr>
-            <w:t>printf</w:t>
-          </w:r>
-          <w:proofErr w:type="spellEnd"/>
-          <w:r>
-            <w:rPr>
-              <w:sz w:val="24"/>
-              <w:szCs w:val="24"/>
-            </w:rPr>
-            <w:t>(</w:t>
-          </w:r>
-          <w:proofErr w:type="gramEnd"/>
-          <w:r>
-            <w:rPr>
-              <w:sz w:val="24"/>
-              <w:szCs w:val="24"/>
-            </w:rPr>
-            <w:t>"Please enter any number: ");</w:t>
-          </w:r>
-        </w:p>
-        <w:p>
-          <w:pPr>
-            <w:pStyle w:val="ListParagraph"/>
-            <w:spacing w:line="0" w:lineRule="atLeast"/>
-            <w:rPr>
-              <w:sz w:val="24"/>
-              <w:szCs w:val="24"/>
-            </w:rPr>
-          </w:pPr>
-          <w:r>
-            <w:rPr>
-              <w:sz w:val="24"/>
-              <w:szCs w:val="24"/>
-            </w:rPr>
-            <w:tab/>
-          </w:r>
-          <w:proofErr w:type="spellStart"/>
-          <w:proofErr w:type="gramStart"/>
-          <w:r>
-            <w:rPr>
-              <w:sz w:val="24"/>
-              <w:szCs w:val="24"/>
-            </w:rPr>
-            <w:t>scanf</w:t>
-          </w:r>
-          <w:proofErr w:type="spellEnd"/>
-          <w:r>
-            <w:rPr>
-              <w:sz w:val="24"/>
-              <w:szCs w:val="24"/>
-            </w:rPr>
-            <w:t>(</w:t>
-          </w:r>
-          <w:proofErr w:type="gramEnd"/>
-          <w:r>
-            <w:rPr>
-              <w:sz w:val="24"/>
-              <w:szCs w:val="24"/>
-            </w:rPr>
-            <w:t>"%d", &amp;</w:t>
-          </w:r>
-          <w:proofErr w:type="spellStart"/>
-          <w:r>
-            <w:rPr>
-              <w:sz w:val="24"/>
-              <w:szCs w:val="24"/>
-            </w:rPr>
-            <w:t>num</w:t>
-          </w:r>
-          <w:proofErr w:type="spellEnd"/>
-          <w:r>
-            <w:rPr>
-              <w:sz w:val="24"/>
-              <w:szCs w:val="24"/>
-            </w:rPr>
-            <w:t>);</w:t>
-          </w:r>
-        </w:p>
-        <w:p>
-          <w:pPr>
-            <w:pStyle w:val="ListParagraph"/>
-            <w:spacing w:line="0" w:lineRule="atLeast"/>
-            <w:rPr>
-              <w:sz w:val="24"/>
-              <w:szCs w:val="24"/>
-            </w:rPr>
-          </w:pPr>
-        </w:p>
-        <w:p>
-          <w:pPr>
-            <w:pStyle w:val="ListParagraph"/>
-            <w:spacing w:line="0" w:lineRule="atLeast"/>
-            <w:rPr>
-              <w:sz w:val="24"/>
-              <w:szCs w:val="24"/>
-            </w:rPr>
-          </w:pPr>
-          <w:r>
-            <w:rPr>
-              <w:sz w:val="24"/>
-              <w:szCs w:val="24"/>
-            </w:rPr>
-            <w:tab/>
-            <w:t>for (</w:t>
-          </w:r>
-          <w:proofErr w:type="spellStart"/>
-          <w:r>
-            <w:rPr>
-              <w:sz w:val="24"/>
-              <w:szCs w:val="24"/>
-            </w:rPr>
-            <w:t>i</w:t>
-          </w:r>
-          <w:proofErr w:type="spellEnd"/>
-          <w:r>
-            <w:rPr>
-              <w:sz w:val="24"/>
-              <w:szCs w:val="24"/>
-            </w:rPr>
-            <w:t xml:space="preserve">=1; </w:t>
-          </w:r>
-          <w:proofErr w:type="spellStart"/>
-          <w:r>
-            <w:rPr>
-              <w:sz w:val="24"/>
-              <w:szCs w:val="24"/>
-            </w:rPr>
-            <w:t>i</w:t>
-          </w:r>
-          <w:proofErr w:type="spellEnd"/>
-          <w:r>
-            <w:rPr>
-              <w:sz w:val="24"/>
-              <w:szCs w:val="24"/>
-            </w:rPr>
-            <w:t>&lt;=</w:t>
-          </w:r>
-          <w:proofErr w:type="spellStart"/>
-          <w:r>
-            <w:rPr>
-              <w:sz w:val="24"/>
-              <w:szCs w:val="24"/>
-            </w:rPr>
-            <w:t>num</w:t>
-          </w:r>
-          <w:proofErr w:type="spellEnd"/>
-          <w:r>
-            <w:rPr>
-              <w:sz w:val="24"/>
-              <w:szCs w:val="24"/>
-            </w:rPr>
-            <w:t xml:space="preserve">; </w:t>
-          </w:r>
-          <w:proofErr w:type="spellStart"/>
-          <w:r>
-            <w:rPr>
-              <w:sz w:val="24"/>
-              <w:szCs w:val="24"/>
-            </w:rPr>
-            <w:t>i</w:t>
-          </w:r>
-          <w:proofErr w:type="spellEnd"/>
-          <w:r>
-            <w:rPr>
-              <w:sz w:val="24"/>
-              <w:szCs w:val="24"/>
-            </w:rPr>
-            <w:t>++) {</w:t>
-          </w:r>
-        </w:p>
-        <w:p>
-          <w:pPr>
-            <w:pStyle w:val="ListParagraph"/>
-            <w:spacing w:line="0" w:lineRule="atLeast"/>
-            <w:rPr>
-              <w:sz w:val="24"/>
-              <w:szCs w:val="24"/>
-            </w:rPr>
-          </w:pPr>
-          <w:r>
-            <w:rPr>
-              <w:sz w:val="24"/>
-              <w:szCs w:val="24"/>
-            </w:rPr>
-            <w:tab/>
-          </w:r>
-          <w:r>
-            <w:rPr>
-              <w:sz w:val="24"/>
-              <w:szCs w:val="24"/>
-            </w:rPr>
-            <w:tab/>
-            <w:t>factorial = factorial*</w:t>
-          </w:r>
-          <w:proofErr w:type="spellStart"/>
-          <w:r>
-            <w:rPr>
-              <w:sz w:val="24"/>
-              <w:szCs w:val="24"/>
-            </w:rPr>
-            <w:t>i</w:t>
-          </w:r>
-          <w:proofErr w:type="spellEnd"/>
-          <w:r>
-            <w:rPr>
-              <w:sz w:val="24"/>
-              <w:szCs w:val="24"/>
-            </w:rPr>
-            <w:t>;</w:t>
-          </w:r>
-        </w:p>
-        <w:p>
-          <w:pPr>
-            <w:pStyle w:val="ListParagraph"/>
-            <w:spacing w:line="0" w:lineRule="atLeast"/>
-            <w:rPr>
-              <w:sz w:val="24"/>
-              <w:szCs w:val="24"/>
-            </w:rPr>
-          </w:pPr>
-          <w:r>
-            <w:rPr>
-              <w:sz w:val="24"/>
-              <w:szCs w:val="24"/>
-            </w:rPr>
-            <w:tab/>
-            <w:t>}</w:t>
-          </w:r>
-        </w:p>
-        <w:p>
-          <w:pPr>
-            <w:pStyle w:val="ListParagraph"/>
-            <w:spacing w:line="0" w:lineRule="atLeast"/>
-            <w:rPr>
-              <w:sz w:val="24"/>
-              <w:szCs w:val="24"/>
-            </w:rPr>
-          </w:pPr>
-          <w:r>
-            <w:rPr>
-              <w:sz w:val="24"/>
-              <w:szCs w:val="24"/>
-            </w:rPr>
-            <w:tab/>
-          </w:r>
-          <w:proofErr w:type="spellStart"/>
-          <w:proofErr w:type="gramStart"/>
-          <w:r>
-            <w:rPr>
-              <w:sz w:val="24"/>
-              <w:szCs w:val="24"/>
-            </w:rPr>
-            <w:t>printf</w:t>
-          </w:r>
-          <w:proofErr w:type="spellEnd"/>
-          <w:r>
-            <w:rPr>
-              <w:sz w:val="24"/>
-              <w:szCs w:val="24"/>
-            </w:rPr>
-            <w:t>(</w:t>
-          </w:r>
-          <w:proofErr w:type="gramEnd"/>
-          <w:r>
-            <w:rPr>
-              <w:sz w:val="24"/>
-              <w:szCs w:val="24"/>
-            </w:rPr>
-            <w:t>"\</w:t>
-          </w:r>
-          <w:proofErr w:type="spellStart"/>
-          <w:r>
-            <w:rPr>
-              <w:sz w:val="24"/>
-              <w:szCs w:val="24"/>
-            </w:rPr>
-            <w:t>nThe</w:t>
-          </w:r>
-          <w:proofErr w:type="spellEnd"/>
-          <w:r>
-            <w:rPr>
-              <w:sz w:val="24"/>
-              <w:szCs w:val="24"/>
-            </w:rPr>
-            <w:t xml:space="preserve"> Factorial of %d is: %d", </w:t>
-          </w:r>
-          <w:proofErr w:type="spellStart"/>
-          <w:r>
-            <w:rPr>
-              <w:sz w:val="24"/>
-              <w:szCs w:val="24"/>
-            </w:rPr>
-            <w:t>num</w:t>
-          </w:r>
-          <w:proofErr w:type="spellEnd"/>
-          <w:r>
-            <w:rPr>
-              <w:sz w:val="24"/>
-              <w:szCs w:val="24"/>
-            </w:rPr>
-            <w:t>, factorial);</w:t>
-          </w:r>
-        </w:p>
-        <w:p>
-          <w:pPr>
-            <w:pStyle w:val="ListParagraph"/>
-            <w:spacing w:line="0" w:lineRule="atLeast"/>
-            <w:rPr>
-              <w:sz w:val="24"/>
-              <w:szCs w:val="24"/>
-            </w:rPr>
-          </w:pPr>
-          <w:r>
-            <w:rPr>
-              <w:sz w:val="24"/>
-              <w:szCs w:val="24"/>
-            </w:rPr>
-            <w:tab/>
-          </w:r>
-        </w:p>
-        <w:p>
-          <w:pPr>
-            <w:pStyle w:val="ListParagraph"/>
-            <w:spacing w:line="0" w:lineRule="atLeast"/>
-            <w:rPr>
-              <w:sz w:val="24"/>
-              <w:szCs w:val="24"/>
-            </w:rPr>
-          </w:pPr>
-          <w:r>
-            <w:rPr>
-              <w:sz w:val="24"/>
-              <w:szCs w:val="24"/>
-            </w:rPr>
-            <w:tab/>
-            <w:t>return 0;</w:t>
-          </w:r>
-        </w:p>
-        <w:p>
-          <w:pPr>
-            <w:pStyle w:val="ListParagraph"/>
-            <w:spacing w:line="0" w:lineRule="atLeast"/>
-            <w:rPr>
-              <w:sz w:val="24"/>
-              <w:szCs w:val="24"/>
-            </w:rPr>
-          </w:pPr>
-          <w:r>
-            <w:rPr>
-              <w:sz w:val="24"/>
-              <w:szCs w:val="24"/>
-            </w:rPr>
-            <w:t>}</w:t>
-          </w:r>
-        </w:p>
-        <w:p>
-          <w:pPr>
-            <w:pStyle w:val="ListParagraph"/>
-            <w:spacing w:line="0" w:lineRule="atLeast"/>
-            <w:rPr>
-              <w:b/>
-              <w:bCs/>
-              <w:sz w:val="24"/>
-              <w:szCs w:val="24"/>
-            </w:rPr>
-          </w:pPr>
-        </w:p>
-        <w:p>
-          <w:pPr>
-            <w:pStyle w:val="ListParagraph"/>
-            <w:spacing w:line="0" w:lineRule="atLeast"/>
-            <w:rPr>
-              <w:b/>
-              <w:bCs/>
-              <w:sz w:val="24"/>
-              <w:szCs w:val="24"/>
-            </w:rPr>
-          </w:pPr>
-        </w:p>
-        <w:p>
-          <w:pPr>
-            <w:pStyle w:val="ListParagraph"/>
-            <w:numPr>
-              <w:ilvl w:val="0"/>
-              <w:numId w:val="34"/>
-            </w:numPr>
-            <w:spacing w:line="0" w:lineRule="atLeast"/>
-            <w:rPr>
-              <w:b/>
-              <w:bCs/>
-              <w:sz w:val="24"/>
-              <w:szCs w:val="24"/>
-            </w:rPr>
-          </w:pPr>
-          <w:r>
-            <w:rPr>
-              <w:rFonts w:ascii="Roboto" w:hAnsi="Roboto"/>
-              <w:b/>
-              <w:bCs/>
-              <w:color w:val="3C4043"/>
-              <w:spacing w:val="3"/>
-              <w:sz w:val="24"/>
-              <w:szCs w:val="24"/>
-            </w:rPr>
-            <w:t>Output:</w:t>
-          </w:r>
-        </w:p>
-        <w:p>
-          <w:pPr>
-            <w:spacing w:line="0" w:lineRule="atLeast"/>
-            <w:rPr>
-              <w:b/>
-              <w:bCs/>
-              <w:sz w:val="24"/>
-              <w:szCs w:val="24"/>
-            </w:rPr>
-          </w:pPr>
-        </w:p>
-        <w:p>
-          <w:pPr>
-            <w:spacing w:line="0" w:lineRule="atLeast"/>
-            <w:ind w:left="720"/>
-            <w:rPr>
-              <w:b/>
-              <w:bCs/>
-              <w:sz w:val="24"/>
-              <w:szCs w:val="24"/>
-            </w:rPr>
-          </w:pPr>
-          <w:r>
-            <w:rPr>
-              <w:b/>
-              <w:bCs/>
-              <w:sz w:val="24"/>
-              <w:szCs w:val="24"/>
-            </w:rPr>
+          <w:r>
             <w:drawing>
-              <wp:inline distT="0" distB="0" distL="0" distR="0" wp14:anchorId="2BAE6520" wp14:editId="5C6A39B1">
-                <wp:extent cx="5189670" cy="1836579"/>
+              <wp:inline distT="0" distB="0" distL="0" distR="0" wp14:anchorId="5C9BAECD" wp14:editId="5B8DDC17">
+                <wp:extent cx="4991797" cy="2362530"/>
                 <wp:effectExtent l="0" t="0" r="0" b="0"/>
-                <wp:docPr id="9" name="Picture 9"/>
+                <wp:docPr id="2" name="Picture 2"/>
                 <wp:cNvGraphicFramePr>
                   <a:graphicFrameLocks xmlns:a="http://schemas.openxmlformats.org/drawingml/2006/main" noChangeAspect="1"/>
                 </wp:cNvGraphicFramePr>
@@ -6857,7 +6582,7 @@
                       <pic:spPr>
                         <a:xfrm>
                           <a:off x="0" y="0"/>
-                          <a:ext cx="5189670" cy="1836579"/>
+                          <a:ext cx="4991797" cy="2362530"/>
                         </a:xfrm>
                         <a:prstGeom prst="rect">
                           <a:avLst/>
@@ -6873,102 +6598,38 @@
         <w:p>
           <w:pPr>
             <w:spacing w:line="0" w:lineRule="atLeast"/>
-            <w:ind w:left="720"/>
-            <w:rPr>
-              <w:b/>
-              <w:bCs/>
-              <w:sz w:val="24"/>
-              <w:szCs w:val="24"/>
-            </w:rPr>
-          </w:pPr>
-        </w:p>
-        <w:p>
-          <w:pPr>
-            <w:spacing w:line="0" w:lineRule="atLeast"/>
-            <w:ind w:left="720"/>
-            <w:rPr>
-              <w:b/>
-              <w:bCs/>
-              <w:sz w:val="24"/>
-              <w:szCs w:val="24"/>
-            </w:rPr>
-          </w:pPr>
-        </w:p>
-        <w:p>
-          <w:pPr>
-            <w:spacing w:line="0" w:lineRule="atLeast"/>
-            <w:ind w:left="720"/>
-            <w:rPr>
-              <w:b/>
-              <w:bCs/>
-              <w:sz w:val="24"/>
-              <w:szCs w:val="24"/>
-            </w:rPr>
-          </w:pPr>
-        </w:p>
-        <w:p>
-          <w:pPr>
-            <w:spacing w:line="0" w:lineRule="atLeast"/>
-            <w:ind w:left="720"/>
-            <w:rPr>
-              <w:b/>
-              <w:bCs/>
-              <w:sz w:val="24"/>
-              <w:szCs w:val="24"/>
-            </w:rPr>
-          </w:pPr>
-        </w:p>
-        <w:p>
-          <w:pPr>
-            <w:spacing w:line="0" w:lineRule="atLeast"/>
-            <w:ind w:left="720"/>
-            <w:rPr>
-              <w:b/>
-              <w:bCs/>
-              <w:sz w:val="24"/>
-              <w:szCs w:val="24"/>
-            </w:rPr>
-          </w:pPr>
-        </w:p>
-        <w:p>
-          <w:pPr>
-            <w:spacing w:line="0" w:lineRule="atLeast"/>
-            <w:ind w:left="720"/>
-            <w:rPr>
-              <w:b/>
-              <w:bCs/>
-              <w:sz w:val="24"/>
-              <w:szCs w:val="24"/>
-            </w:rPr>
-          </w:pPr>
-        </w:p>
-        <w:p>
-          <w:pPr>
-            <w:spacing w:line="0" w:lineRule="atLeast"/>
-            <w:ind w:left="720"/>
-            <w:rPr>
-              <w:b/>
-              <w:bCs/>
-              <w:sz w:val="24"/>
-              <w:szCs w:val="24"/>
-            </w:rPr>
-          </w:pPr>
-        </w:p>
-        <w:p>
-          <w:pPr>
-            <w:pStyle w:val="ListParagraph"/>
-            <w:spacing w:line="0" w:lineRule="atLeast"/>
-            <w:rPr>
-              <w:b/>
-              <w:bCs/>
-              <w:sz w:val="24"/>
-              <w:szCs w:val="24"/>
-            </w:rPr>
-          </w:pPr>
-        </w:p>
-        <w:p>
-          <w:pPr>
-            <w:pStyle w:val="ListParagraph"/>
+            <w:rPr>
+              <w:b/>
+              <w:bCs/>
+              <w:sz w:val="24"/>
+              <w:szCs w:val="24"/>
+            </w:rPr>
+          </w:pPr>
+        </w:p>
+        <w:p>
+          <w:pPr>
+            <w:spacing w:line="0" w:lineRule="atLeast"/>
+            <w:rPr>
+              <w:b/>
+              <w:bCs/>
+              <w:sz w:val="24"/>
+              <w:szCs w:val="24"/>
+            </w:rPr>
+          </w:pPr>
+        </w:p>
+        <w:p>
+          <w:pPr>
+            <w:spacing w:line="0" w:lineRule="atLeast"/>
+            <w:rPr>
+              <w:b/>
+              <w:bCs/>
+              <w:sz w:val="24"/>
+              <w:szCs w:val="24"/>
+            </w:rPr>
+          </w:pPr>
+        </w:p>
+        <w:p>
+          <w:pPr>
             <w:spacing w:line="0" w:lineRule="atLeast"/>
             <w:rPr>
               <w:b/>
@@ -7003,8 +6664,7 @@
               <w:sz w:val="24"/>
               <w:szCs w:val="24"/>
             </w:rPr>
-            <w:lastRenderedPageBreak/>
-            <w:t>Write C program to give sum of n numbers.</w:t>
+            <w:t>Write C program to calculate factorial of a number.</w:t>
           </w:r>
         </w:p>
         <w:p>
@@ -7063,16 +6723,8 @@
           <w:pPr>
             <w:pStyle w:val="ListParagraph"/>
             <w:spacing w:line="0" w:lineRule="atLeast"/>
-            <w:rPr>
-              <w:sz w:val="24"/>
-              <w:szCs w:val="24"/>
-            </w:rPr>
-          </w:pPr>
-          <w:r>
-            <w:rPr>
-              <w:sz w:val="24"/>
-              <w:szCs w:val="24"/>
-            </w:rPr>
+          </w:pPr>
+          <w:r>
             <w:t>#include&lt;stdio.h&gt;</w:t>
           </w:r>
         </w:p>
@@ -7080,32 +6732,16 @@
           <w:pPr>
             <w:pStyle w:val="ListParagraph"/>
             <w:spacing w:line="0" w:lineRule="atLeast"/>
-            <w:rPr>
-              <w:sz w:val="24"/>
-              <w:szCs w:val="24"/>
-            </w:rPr>
-          </w:pPr>
-          <w:r>
-            <w:rPr>
-              <w:sz w:val="24"/>
-              <w:szCs w:val="24"/>
-            </w:rPr>
+          </w:pPr>
+          <w:r>
             <w:t xml:space="preserve">int </w:t>
           </w:r>
           <w:proofErr w:type="gramStart"/>
           <w:r>
-            <w:rPr>
-              <w:sz w:val="24"/>
-              <w:szCs w:val="24"/>
-            </w:rPr>
             <w:t>main(</w:t>
           </w:r>
           <w:proofErr w:type="gramEnd"/>
           <w:r>
-            <w:rPr>
-              <w:sz w:val="24"/>
-              <w:szCs w:val="24"/>
-            </w:rPr>
             <w:t>) {</w:t>
           </w:r>
         </w:p>
@@ -7113,125 +6749,65 @@
           <w:pPr>
             <w:pStyle w:val="ListParagraph"/>
             <w:spacing w:line="0" w:lineRule="atLeast"/>
-            <w:rPr>
-              <w:sz w:val="24"/>
-              <w:szCs w:val="24"/>
-            </w:rPr>
-          </w:pPr>
-          <w:r>
-            <w:rPr>
-              <w:sz w:val="24"/>
-              <w:szCs w:val="24"/>
-            </w:rPr>
-            <w:tab/>
-          </w:r>
-        </w:p>
-        <w:p>
-          <w:pPr>
-            <w:pStyle w:val="ListParagraph"/>
-            <w:spacing w:line="0" w:lineRule="atLeast"/>
-            <w:rPr>
-              <w:sz w:val="24"/>
-              <w:szCs w:val="24"/>
-            </w:rPr>
-          </w:pPr>
-          <w:r>
-            <w:rPr>
-              <w:sz w:val="24"/>
-              <w:szCs w:val="24"/>
-            </w:rPr>
+          </w:pPr>
+          <w:r>
+            <w:tab/>
+          </w:r>
+        </w:p>
+        <w:p>
+          <w:pPr>
+            <w:pStyle w:val="ListParagraph"/>
+            <w:spacing w:line="0" w:lineRule="atLeast"/>
+          </w:pPr>
+          <w:r>
             <w:tab/>
             <w:t xml:space="preserve">int </w:t>
           </w:r>
           <w:proofErr w:type="spellStart"/>
           <w:r>
-            <w:rPr>
-              <w:sz w:val="24"/>
-              <w:szCs w:val="24"/>
-            </w:rPr>
             <w:t>i</w:t>
           </w:r>
           <w:proofErr w:type="spellEnd"/>
           <w:r>
-            <w:rPr>
-              <w:sz w:val="24"/>
-              <w:szCs w:val="24"/>
-            </w:rPr>
             <w:t xml:space="preserve">, </w:t>
           </w:r>
           <w:proofErr w:type="spellStart"/>
           <w:r>
-            <w:rPr>
-              <w:sz w:val="24"/>
-              <w:szCs w:val="24"/>
-            </w:rPr>
             <w:t>num</w:t>
           </w:r>
           <w:proofErr w:type="spellEnd"/>
           <w:r>
-            <w:rPr>
-              <w:sz w:val="24"/>
-              <w:szCs w:val="24"/>
-            </w:rPr>
-            <w:t>, sum=0;</w:t>
-          </w:r>
-        </w:p>
-        <w:p>
-          <w:pPr>
-            <w:pStyle w:val="ListParagraph"/>
-            <w:spacing w:line="0" w:lineRule="atLeast"/>
-            <w:rPr>
-              <w:sz w:val="24"/>
-              <w:szCs w:val="24"/>
-            </w:rPr>
-          </w:pPr>
-          <w:r>
-            <w:rPr>
-              <w:sz w:val="24"/>
-              <w:szCs w:val="24"/>
-            </w:rPr>
-            <w:tab/>
-          </w:r>
-        </w:p>
-        <w:p>
-          <w:pPr>
-            <w:pStyle w:val="ListParagraph"/>
-            <w:spacing w:line="0" w:lineRule="atLeast"/>
-            <w:rPr>
-              <w:sz w:val="24"/>
-              <w:szCs w:val="24"/>
-            </w:rPr>
-          </w:pPr>
-          <w:r>
-            <w:rPr>
-              <w:sz w:val="24"/>
-              <w:szCs w:val="24"/>
-            </w:rPr>
+            <w:t>, fact=1;</w:t>
+          </w:r>
+        </w:p>
+        <w:p>
+          <w:pPr>
+            <w:pStyle w:val="ListParagraph"/>
+            <w:spacing w:line="0" w:lineRule="atLeast"/>
+          </w:pPr>
+          <w:r>
+            <w:tab/>
+          </w:r>
+        </w:p>
+        <w:p>
+          <w:pPr>
+            <w:pStyle w:val="ListParagraph"/>
+            <w:spacing w:line="0" w:lineRule="atLeast"/>
+          </w:pPr>
+          <w:r>
             <w:tab/>
           </w:r>
           <w:proofErr w:type="spellStart"/>
           <w:proofErr w:type="gramStart"/>
           <w:r>
-            <w:rPr>
-              <w:sz w:val="24"/>
-              <w:szCs w:val="24"/>
-            </w:rPr>
             <w:t>printf</w:t>
           </w:r>
           <w:proofErr w:type="spellEnd"/>
           <w:r>
-            <w:rPr>
-              <w:sz w:val="24"/>
-              <w:szCs w:val="24"/>
-            </w:rPr>
             <w:t>(</w:t>
           </w:r>
           <w:proofErr w:type="gramEnd"/>
           <w:r>
-            <w:rPr>
-              <w:sz w:val="24"/>
-              <w:szCs w:val="24"/>
-            </w:rPr>
             <w:t>"Please enter any number: ");</w:t>
           </w:r>
         </w:p>
@@ -7239,57 +6815,29 @@
           <w:pPr>
             <w:pStyle w:val="ListParagraph"/>
             <w:spacing w:line="0" w:lineRule="atLeast"/>
-            <w:rPr>
-              <w:sz w:val="24"/>
-              <w:szCs w:val="24"/>
-            </w:rPr>
-          </w:pPr>
-          <w:r>
-            <w:rPr>
-              <w:sz w:val="24"/>
-              <w:szCs w:val="24"/>
-            </w:rPr>
+          </w:pPr>
+          <w:r>
             <w:tab/>
           </w:r>
           <w:proofErr w:type="spellStart"/>
           <w:proofErr w:type="gramStart"/>
           <w:r>
-            <w:rPr>
-              <w:sz w:val="24"/>
-              <w:szCs w:val="24"/>
-            </w:rPr>
             <w:t>scanf</w:t>
           </w:r>
           <w:proofErr w:type="spellEnd"/>
           <w:r>
-            <w:rPr>
-              <w:sz w:val="24"/>
-              <w:szCs w:val="24"/>
-            </w:rPr>
             <w:t>(</w:t>
           </w:r>
           <w:proofErr w:type="gramEnd"/>
           <w:r>
-            <w:rPr>
-              <w:sz w:val="24"/>
-              <w:szCs w:val="24"/>
-            </w:rPr>
             <w:t>"%d", &amp;</w:t>
           </w:r>
           <w:proofErr w:type="spellStart"/>
           <w:r>
-            <w:rPr>
-              <w:sz w:val="24"/>
-              <w:szCs w:val="24"/>
-            </w:rPr>
             <w:t>num</w:t>
           </w:r>
           <w:proofErr w:type="spellEnd"/>
           <w:r>
-            <w:rPr>
-              <w:sz w:val="24"/>
-              <w:szCs w:val="24"/>
-            </w:rPr>
             <w:t>);</w:t>
           </w:r>
         </w:p>
@@ -7297,139 +6845,68 @@
           <w:pPr>
             <w:pStyle w:val="ListParagraph"/>
             <w:spacing w:line="0" w:lineRule="atLeast"/>
-            <w:rPr>
-              <w:sz w:val="24"/>
-              <w:szCs w:val="24"/>
-            </w:rPr>
-          </w:pPr>
-          <w:r>
-            <w:rPr>
-              <w:sz w:val="24"/>
-              <w:szCs w:val="24"/>
-            </w:rPr>
-            <w:tab/>
-          </w:r>
-        </w:p>
-        <w:p>
-          <w:pPr>
-            <w:pStyle w:val="ListParagraph"/>
-            <w:spacing w:line="0" w:lineRule="atLeast"/>
-            <w:rPr>
-              <w:sz w:val="24"/>
-              <w:szCs w:val="24"/>
-            </w:rPr>
-          </w:pPr>
-          <w:r>
-            <w:rPr>
-              <w:sz w:val="24"/>
-              <w:szCs w:val="24"/>
-            </w:rPr>
+          </w:pPr>
+        </w:p>
+        <w:p>
+          <w:pPr>
+            <w:pStyle w:val="ListParagraph"/>
+            <w:spacing w:line="0" w:lineRule="atLeast"/>
+          </w:pPr>
+          <w:r>
             <w:tab/>
             <w:t>for (</w:t>
           </w:r>
           <w:proofErr w:type="spellStart"/>
           <w:r>
-            <w:rPr>
-              <w:sz w:val="24"/>
-              <w:szCs w:val="24"/>
-            </w:rPr>
             <w:t>i</w:t>
           </w:r>
           <w:proofErr w:type="spellEnd"/>
           <w:r>
-            <w:rPr>
-              <w:sz w:val="24"/>
-              <w:szCs w:val="24"/>
-            </w:rPr>
-            <w:t xml:space="preserve">=1; </w:t>
+            <w:t>=</w:t>
           </w:r>
           <w:proofErr w:type="spellStart"/>
           <w:r>
-            <w:rPr>
-              <w:sz w:val="24"/>
-              <w:szCs w:val="24"/>
-            </w:rPr>
+            <w:t>num</w:t>
+          </w:r>
+          <w:proofErr w:type="spellEnd"/>
+          <w:r>
+            <w:t xml:space="preserve">; </w:t>
+          </w:r>
+          <w:proofErr w:type="spellStart"/>
+          <w:r>
             <w:t>i</w:t>
           </w:r>
           <w:proofErr w:type="spellEnd"/>
           <w:r>
-            <w:rPr>
-              <w:sz w:val="24"/>
-              <w:szCs w:val="24"/>
-            </w:rPr>
-            <w:t>&lt;=</w:t>
+            <w:t xml:space="preserve">&gt;=1; </w:t>
           </w:r>
           <w:proofErr w:type="spellStart"/>
           <w:r>
-            <w:rPr>
-              <w:sz w:val="24"/>
-              <w:szCs w:val="24"/>
-            </w:rPr>
-            <w:t>num</w:t>
+            <w:t>i</w:t>
           </w:r>
           <w:proofErr w:type="spellEnd"/>
           <w:r>
-            <w:rPr>
-              <w:sz w:val="24"/>
-              <w:szCs w:val="24"/>
-            </w:rPr>
-            <w:t xml:space="preserve">; </w:t>
+            <w:t>--) {</w:t>
+          </w:r>
+        </w:p>
+        <w:p>
+          <w:pPr>
+            <w:pStyle w:val="ListParagraph"/>
+            <w:spacing w:line="0" w:lineRule="atLeast"/>
+          </w:pPr>
+          <w:r>
+            <w:tab/>
+          </w:r>
+          <w:r>
+            <w:tab/>
+            <w:t>fact = fact*</w:t>
           </w:r>
           <w:proofErr w:type="spellStart"/>
           <w:r>
-            <w:rPr>
-              <w:sz w:val="24"/>
-              <w:szCs w:val="24"/>
-            </w:rPr>
             <w:t>i</w:t>
           </w:r>
           <w:proofErr w:type="spellEnd"/>
           <w:r>
-            <w:rPr>
-              <w:sz w:val="24"/>
-              <w:szCs w:val="24"/>
-            </w:rPr>
-            <w:t>++) {</w:t>
-          </w:r>
-        </w:p>
-        <w:p>
-          <w:pPr>
-            <w:pStyle w:val="ListParagraph"/>
-            <w:spacing w:line="0" w:lineRule="atLeast"/>
-            <w:rPr>
-              <w:sz w:val="24"/>
-              <w:szCs w:val="24"/>
-            </w:rPr>
-          </w:pPr>
-          <w:r>
-            <w:rPr>
-              <w:sz w:val="24"/>
-              <w:szCs w:val="24"/>
-            </w:rPr>
-            <w:tab/>
-          </w:r>
-          <w:r>
-            <w:rPr>
-              <w:sz w:val="24"/>
-              <w:szCs w:val="24"/>
-            </w:rPr>
-            <w:tab/>
-            <w:t xml:space="preserve">sum = sum + </w:t>
-          </w:r>
-          <w:proofErr w:type="spellStart"/>
-          <w:r>
-            <w:rPr>
-              <w:sz w:val="24"/>
-              <w:szCs w:val="24"/>
-            </w:rPr>
-            <w:t>i</w:t>
-          </w:r>
-          <w:proofErr w:type="spellEnd"/>
-          <w:r>
-            <w:rPr>
-              <w:sz w:val="24"/>
-              <w:szCs w:val="24"/>
-            </w:rPr>
             <w:t>;</w:t>
           </w:r>
         </w:p>
@@ -7437,16 +6914,8 @@
           <w:pPr>
             <w:pStyle w:val="ListParagraph"/>
             <w:spacing w:line="0" w:lineRule="atLeast"/>
-            <w:rPr>
-              <w:sz w:val="24"/>
-              <w:szCs w:val="24"/>
-            </w:rPr>
-          </w:pPr>
-          <w:r>
-            <w:rPr>
-              <w:sz w:val="24"/>
-              <w:szCs w:val="24"/>
-            </w:rPr>
+          </w:pPr>
+          <w:r>
             <w:tab/>
             <w:t>}</w:t>
           </w:r>
@@ -7455,107 +6924,55 @@
           <w:pPr>
             <w:pStyle w:val="ListParagraph"/>
             <w:spacing w:line="0" w:lineRule="atLeast"/>
-            <w:rPr>
-              <w:sz w:val="24"/>
-              <w:szCs w:val="24"/>
-            </w:rPr>
-          </w:pPr>
-          <w:r>
-            <w:rPr>
-              <w:sz w:val="24"/>
-              <w:szCs w:val="24"/>
-            </w:rPr>
+          </w:pPr>
+          <w:r>
             <w:tab/>
           </w:r>
           <w:proofErr w:type="spellStart"/>
           <w:proofErr w:type="gramStart"/>
           <w:r>
-            <w:rPr>
-              <w:sz w:val="24"/>
-              <w:szCs w:val="24"/>
-            </w:rPr>
             <w:t>printf</w:t>
           </w:r>
           <w:proofErr w:type="spellEnd"/>
           <w:r>
-            <w:rPr>
-              <w:sz w:val="24"/>
-              <w:szCs w:val="24"/>
-            </w:rPr>
             <w:t>(</w:t>
           </w:r>
           <w:proofErr w:type="gramEnd"/>
           <w:r>
-            <w:rPr>
-              <w:sz w:val="24"/>
-              <w:szCs w:val="24"/>
-            </w:rPr>
             <w:t>"\</w:t>
           </w:r>
           <w:proofErr w:type="spellStart"/>
           <w:r>
-            <w:rPr>
-              <w:sz w:val="24"/>
-              <w:szCs w:val="24"/>
-            </w:rPr>
             <w:t>nThe</w:t>
           </w:r>
           <w:proofErr w:type="spellEnd"/>
           <w:r>
-            <w:rPr>
-              <w:sz w:val="24"/>
-              <w:szCs w:val="24"/>
-            </w:rPr>
-            <w:t xml:space="preserve"> sum of %d is: %d", </w:t>
+            <w:t xml:space="preserve"> Factorial of %d is: %d", </w:t>
           </w:r>
           <w:proofErr w:type="spellStart"/>
           <w:r>
-            <w:rPr>
-              <w:sz w:val="24"/>
-              <w:szCs w:val="24"/>
-            </w:rPr>
             <w:t>num</w:t>
           </w:r>
           <w:proofErr w:type="spellEnd"/>
           <w:r>
-            <w:rPr>
-              <w:sz w:val="24"/>
-              <w:szCs w:val="24"/>
-            </w:rPr>
-            <w:t>, sum);</w:t>
-          </w:r>
-        </w:p>
-        <w:p>
-          <w:pPr>
-            <w:pStyle w:val="ListParagraph"/>
-            <w:spacing w:line="0" w:lineRule="atLeast"/>
-            <w:rPr>
-              <w:sz w:val="24"/>
-              <w:szCs w:val="24"/>
-            </w:rPr>
-          </w:pPr>
-          <w:r>
-            <w:rPr>
-              <w:sz w:val="24"/>
-              <w:szCs w:val="24"/>
-            </w:rPr>
-            <w:tab/>
-          </w:r>
-        </w:p>
-        <w:p>
-          <w:pPr>
-            <w:pStyle w:val="ListParagraph"/>
-            <w:spacing w:line="0" w:lineRule="atLeast"/>
-            <w:rPr>
-              <w:sz w:val="24"/>
-              <w:szCs w:val="24"/>
-            </w:rPr>
-          </w:pPr>
-          <w:r>
-            <w:rPr>
-              <w:sz w:val="24"/>
-              <w:szCs w:val="24"/>
-            </w:rPr>
+            <w:t>, fact);</w:t>
+          </w:r>
+        </w:p>
+        <w:p>
+          <w:pPr>
+            <w:pStyle w:val="ListParagraph"/>
+            <w:spacing w:line="0" w:lineRule="atLeast"/>
+          </w:pPr>
+          <w:r>
+            <w:tab/>
+          </w:r>
+        </w:p>
+        <w:p>
+          <w:pPr>
+            <w:pStyle w:val="ListParagraph"/>
+            <w:spacing w:line="0" w:lineRule="atLeast"/>
+          </w:pPr>
+          <w:r>
             <w:tab/>
             <w:t>return 0;</w:t>
           </w:r>
@@ -7565,29 +6982,15 @@
             <w:pStyle w:val="ListParagraph"/>
             <w:spacing w:line="0" w:lineRule="atLeast"/>
             <w:rPr>
-              <w:sz w:val="24"/>
-              <w:szCs w:val="24"/>
-            </w:rPr>
-          </w:pPr>
-          <w:r>
-            <w:rPr>
-              <w:sz w:val="24"/>
-              <w:szCs w:val="24"/>
-            </w:rPr>
+              <w:b/>
+              <w:bCs/>
+              <w:sz w:val="24"/>
+              <w:szCs w:val="24"/>
+            </w:rPr>
+          </w:pPr>
+          <w:r>
             <w:t>}</w:t>
           </w:r>
-        </w:p>
-        <w:p>
-          <w:pPr>
-            <w:pStyle w:val="ListParagraph"/>
-            <w:spacing w:line="0" w:lineRule="atLeast"/>
-            <w:rPr>
-              <w:b/>
-              <w:bCs/>
-              <w:sz w:val="24"/>
-              <w:szCs w:val="24"/>
-            </w:rPr>
-          </w:pPr>
         </w:p>
         <w:p>
           <w:pPr>
@@ -7632,6 +7035,17 @@
         <w:p>
           <w:pPr>
             <w:spacing w:line="0" w:lineRule="atLeast"/>
+            <w:rPr>
+              <w:b/>
+              <w:bCs/>
+              <w:sz w:val="24"/>
+              <w:szCs w:val="24"/>
+            </w:rPr>
+          </w:pPr>
+        </w:p>
+        <w:p>
+          <w:pPr>
+            <w:spacing w:line="0" w:lineRule="atLeast"/>
             <w:ind w:left="720"/>
             <w:rPr>
               <w:b/>
@@ -7640,30 +7054,19 @@
               <w:szCs w:val="24"/>
             </w:rPr>
           </w:pPr>
-        </w:p>
-        <w:p>
-          <w:pPr>
-            <w:spacing w:line="0" w:lineRule="atLeast"/>
-            <w:ind w:left="720"/>
-            <w:rPr>
-              <w:b/>
-              <w:bCs/>
-              <w:sz w:val="24"/>
-              <w:szCs w:val="24"/>
-            </w:rPr>
-          </w:pPr>
-          <w:r>
-            <w:rPr>
-              <w:b/>
-              <w:bCs/>
+          <w:r>
+            <w:rPr>
+              <w:b/>
+              <w:bCs/>
+              <w:noProof/>
               <w:sz w:val="24"/>
               <w:szCs w:val="24"/>
             </w:rPr>
             <w:drawing>
-              <wp:inline distT="0" distB="0" distL="0" distR="0" wp14:anchorId="563D5121" wp14:editId="095E3D67">
-                <wp:extent cx="5342083" cy="1828958"/>
+              <wp:inline distT="0" distB="0" distL="0" distR="0" wp14:anchorId="4234BD1D" wp14:editId="7C47DF31">
+                <wp:extent cx="4820323" cy="1810003"/>
                 <wp:effectExtent l="0" t="0" r="0" b="0"/>
-                <wp:docPr id="10" name="Picture 10"/>
+                <wp:docPr id="12" name="Picture 12"/>
                 <wp:cNvGraphicFramePr>
                   <a:graphicFrameLocks xmlns:a="http://schemas.openxmlformats.org/drawingml/2006/main" noChangeAspect="1"/>
                 </wp:cNvGraphicFramePr>
@@ -7683,6 +7086,875 @@
                       <pic:spPr>
                         <a:xfrm>
                           <a:off x="0" y="0"/>
+                          <a:ext cx="4820323" cy="1810003"/>
+                        </a:xfrm>
+                        <a:prstGeom prst="rect">
+                          <a:avLst/>
+                        </a:prstGeom>
+                      </pic:spPr>
+                    </pic:pic>
+                  </a:graphicData>
+                </a:graphic>
+              </wp:inline>
+            </w:drawing>
+          </w:r>
+        </w:p>
+        <w:p>
+          <w:pPr>
+            <w:spacing w:line="0" w:lineRule="atLeast"/>
+            <w:ind w:left="720"/>
+            <w:rPr>
+              <w:b/>
+              <w:bCs/>
+              <w:sz w:val="24"/>
+              <w:szCs w:val="24"/>
+            </w:rPr>
+          </w:pPr>
+        </w:p>
+        <w:p>
+          <w:pPr>
+            <w:spacing w:line="0" w:lineRule="atLeast"/>
+            <w:ind w:left="720"/>
+            <w:rPr>
+              <w:b/>
+              <w:bCs/>
+              <w:sz w:val="24"/>
+              <w:szCs w:val="24"/>
+            </w:rPr>
+          </w:pPr>
+        </w:p>
+        <w:p>
+          <w:pPr>
+            <w:spacing w:line="0" w:lineRule="atLeast"/>
+            <w:ind w:left="720"/>
+            <w:rPr>
+              <w:b/>
+              <w:bCs/>
+              <w:sz w:val="24"/>
+              <w:szCs w:val="24"/>
+            </w:rPr>
+          </w:pPr>
+        </w:p>
+        <w:p>
+          <w:pPr>
+            <w:spacing w:line="0" w:lineRule="atLeast"/>
+            <w:ind w:left="720"/>
+            <w:rPr>
+              <w:b/>
+              <w:bCs/>
+              <w:sz w:val="24"/>
+              <w:szCs w:val="24"/>
+            </w:rPr>
+          </w:pPr>
+        </w:p>
+        <w:p>
+          <w:pPr>
+            <w:spacing w:line="0" w:lineRule="atLeast"/>
+            <w:ind w:left="720"/>
+            <w:rPr>
+              <w:b/>
+              <w:bCs/>
+              <w:sz w:val="24"/>
+              <w:szCs w:val="24"/>
+            </w:rPr>
+          </w:pPr>
+        </w:p>
+        <w:p>
+          <w:pPr>
+            <w:spacing w:line="0" w:lineRule="atLeast"/>
+            <w:ind w:left="720"/>
+            <w:rPr>
+              <w:b/>
+              <w:bCs/>
+              <w:sz w:val="24"/>
+              <w:szCs w:val="24"/>
+            </w:rPr>
+          </w:pPr>
+        </w:p>
+        <w:p>
+          <w:pPr>
+            <w:spacing w:line="0" w:lineRule="atLeast"/>
+            <w:ind w:left="720"/>
+            <w:rPr>
+              <w:b/>
+              <w:bCs/>
+              <w:sz w:val="24"/>
+              <w:szCs w:val="24"/>
+            </w:rPr>
+          </w:pPr>
+        </w:p>
+        <w:p>
+          <w:pPr>
+            <w:pStyle w:val="ListParagraph"/>
+            <w:spacing w:line="0" w:lineRule="atLeast"/>
+            <w:rPr>
+              <w:b/>
+              <w:bCs/>
+              <w:sz w:val="24"/>
+              <w:szCs w:val="24"/>
+            </w:rPr>
+          </w:pPr>
+        </w:p>
+        <w:p>
+          <w:pPr>
+            <w:pStyle w:val="ListParagraph"/>
+            <w:spacing w:line="0" w:lineRule="atLeast"/>
+            <w:rPr>
+              <w:b/>
+              <w:bCs/>
+              <w:sz w:val="24"/>
+              <w:szCs w:val="24"/>
+            </w:rPr>
+          </w:pPr>
+        </w:p>
+        <w:p>
+          <w:pPr>
+            <w:pStyle w:val="ListParagraph"/>
+            <w:spacing w:line="0" w:lineRule="atLeast"/>
+            <w:rPr>
+              <w:b/>
+              <w:bCs/>
+              <w:sz w:val="24"/>
+              <w:szCs w:val="24"/>
+            </w:rPr>
+          </w:pPr>
+        </w:p>
+        <w:p>
+          <w:pPr>
+            <w:pStyle w:val="ListParagraph"/>
+            <w:numPr>
+              <w:ilvl w:val="0"/>
+              <w:numId w:val="24"/>
+            </w:numPr>
+            <w:spacing w:line="0" w:lineRule="atLeast"/>
+            <w:rPr>
+              <w:b/>
+              <w:bCs/>
+              <w:sz w:val="24"/>
+              <w:szCs w:val="24"/>
+            </w:rPr>
+          </w:pPr>
+          <w:r>
+            <w:rPr>
+              <w:rFonts w:ascii="Roboto" w:hAnsi="Roboto"/>
+              <w:b/>
+              <w:bCs/>
+              <w:color w:val="3C4043"/>
+              <w:spacing w:val="3"/>
+              <w:sz w:val="24"/>
+              <w:szCs w:val="24"/>
+            </w:rPr>
+            <w:lastRenderedPageBreak/>
+            <w:t>Write C program to give sum of n numbers.</w:t>
+          </w:r>
+        </w:p>
+        <w:p>
+          <w:pPr>
+            <w:pStyle w:val="ListParagraph"/>
+            <w:spacing w:line="0" w:lineRule="atLeast"/>
+            <w:rPr>
+              <w:b/>
+              <w:bCs/>
+              <w:sz w:val="24"/>
+              <w:szCs w:val="24"/>
+            </w:rPr>
+          </w:pPr>
+        </w:p>
+        <w:p>
+          <w:pPr>
+            <w:pStyle w:val="ListParagraph"/>
+            <w:numPr>
+              <w:ilvl w:val="0"/>
+              <w:numId w:val="34"/>
+            </w:numPr>
+            <w:spacing w:line="0" w:lineRule="atLeast"/>
+            <w:rPr>
+              <w:b/>
+              <w:bCs/>
+              <w:sz w:val="24"/>
+              <w:szCs w:val="24"/>
+            </w:rPr>
+          </w:pPr>
+          <w:r>
+            <w:rPr>
+              <w:rFonts w:ascii="Roboto" w:hAnsi="Roboto"/>
+              <w:b/>
+              <w:bCs/>
+              <w:color w:val="3C4043"/>
+              <w:spacing w:val="3"/>
+              <w:sz w:val="24"/>
+              <w:szCs w:val="24"/>
+            </w:rPr>
+            <w:t>Code:</w:t>
+          </w:r>
+        </w:p>
+        <w:p>
+          <w:pPr>
+            <w:pStyle w:val="ListParagraph"/>
+            <w:spacing w:line="0" w:lineRule="atLeast"/>
+            <w:rPr>
+              <w:b/>
+              <w:bCs/>
+              <w:sz w:val="24"/>
+              <w:szCs w:val="24"/>
+            </w:rPr>
+          </w:pPr>
+        </w:p>
+        <w:p>
+          <w:pPr>
+            <w:pStyle w:val="ListParagraph"/>
+            <w:spacing w:line="0" w:lineRule="atLeast"/>
+            <w:rPr>
+              <w:sz w:val="24"/>
+              <w:szCs w:val="24"/>
+            </w:rPr>
+          </w:pPr>
+          <w:r>
+            <w:rPr>
+              <w:sz w:val="24"/>
+              <w:szCs w:val="24"/>
+            </w:rPr>
+            <w:t>#include&lt;stdio.h&gt;</w:t>
+          </w:r>
+        </w:p>
+        <w:p>
+          <w:pPr>
+            <w:pStyle w:val="ListParagraph"/>
+            <w:spacing w:line="0" w:lineRule="atLeast"/>
+            <w:rPr>
+              <w:sz w:val="24"/>
+              <w:szCs w:val="24"/>
+            </w:rPr>
+          </w:pPr>
+          <w:r>
+            <w:rPr>
+              <w:sz w:val="24"/>
+              <w:szCs w:val="24"/>
+            </w:rPr>
+            <w:t xml:space="preserve">int </w:t>
+          </w:r>
+          <w:proofErr w:type="gramStart"/>
+          <w:r>
+            <w:rPr>
+              <w:sz w:val="24"/>
+              <w:szCs w:val="24"/>
+            </w:rPr>
+            <w:t>main(</w:t>
+          </w:r>
+          <w:proofErr w:type="gramEnd"/>
+          <w:r>
+            <w:rPr>
+              <w:sz w:val="24"/>
+              <w:szCs w:val="24"/>
+            </w:rPr>
+            <w:t>) {</w:t>
+          </w:r>
+        </w:p>
+        <w:p>
+          <w:pPr>
+            <w:pStyle w:val="ListParagraph"/>
+            <w:spacing w:line="0" w:lineRule="atLeast"/>
+            <w:rPr>
+              <w:sz w:val="24"/>
+              <w:szCs w:val="24"/>
+            </w:rPr>
+          </w:pPr>
+          <w:r>
+            <w:rPr>
+              <w:sz w:val="24"/>
+              <w:szCs w:val="24"/>
+            </w:rPr>
+            <w:tab/>
+          </w:r>
+        </w:p>
+        <w:p>
+          <w:pPr>
+            <w:pStyle w:val="ListParagraph"/>
+            <w:spacing w:line="0" w:lineRule="atLeast"/>
+            <w:rPr>
+              <w:sz w:val="24"/>
+              <w:szCs w:val="24"/>
+            </w:rPr>
+          </w:pPr>
+          <w:r>
+            <w:rPr>
+              <w:sz w:val="24"/>
+              <w:szCs w:val="24"/>
+            </w:rPr>
+            <w:tab/>
+            <w:t xml:space="preserve">int </w:t>
+          </w:r>
+          <w:proofErr w:type="spellStart"/>
+          <w:r>
+            <w:rPr>
+              <w:sz w:val="24"/>
+              <w:szCs w:val="24"/>
+            </w:rPr>
+            <w:t>i</w:t>
+          </w:r>
+          <w:proofErr w:type="spellEnd"/>
+          <w:r>
+            <w:rPr>
+              <w:sz w:val="24"/>
+              <w:szCs w:val="24"/>
+            </w:rPr>
+            <w:t xml:space="preserve">, </w:t>
+          </w:r>
+          <w:proofErr w:type="spellStart"/>
+          <w:r>
+            <w:rPr>
+              <w:sz w:val="24"/>
+              <w:szCs w:val="24"/>
+            </w:rPr>
+            <w:t>num</w:t>
+          </w:r>
+          <w:proofErr w:type="spellEnd"/>
+          <w:r>
+            <w:rPr>
+              <w:sz w:val="24"/>
+              <w:szCs w:val="24"/>
+            </w:rPr>
+            <w:t>, sum=0;</w:t>
+          </w:r>
+        </w:p>
+        <w:p>
+          <w:pPr>
+            <w:pStyle w:val="ListParagraph"/>
+            <w:spacing w:line="0" w:lineRule="atLeast"/>
+            <w:rPr>
+              <w:sz w:val="24"/>
+              <w:szCs w:val="24"/>
+            </w:rPr>
+          </w:pPr>
+          <w:r>
+            <w:rPr>
+              <w:sz w:val="24"/>
+              <w:szCs w:val="24"/>
+            </w:rPr>
+            <w:tab/>
+          </w:r>
+        </w:p>
+        <w:p>
+          <w:pPr>
+            <w:pStyle w:val="ListParagraph"/>
+            <w:spacing w:line="0" w:lineRule="atLeast"/>
+            <w:rPr>
+              <w:sz w:val="24"/>
+              <w:szCs w:val="24"/>
+            </w:rPr>
+          </w:pPr>
+          <w:r>
+            <w:rPr>
+              <w:sz w:val="24"/>
+              <w:szCs w:val="24"/>
+            </w:rPr>
+            <w:tab/>
+          </w:r>
+          <w:proofErr w:type="spellStart"/>
+          <w:proofErr w:type="gramStart"/>
+          <w:r>
+            <w:rPr>
+              <w:sz w:val="24"/>
+              <w:szCs w:val="24"/>
+            </w:rPr>
+            <w:t>printf</w:t>
+          </w:r>
+          <w:proofErr w:type="spellEnd"/>
+          <w:r>
+            <w:rPr>
+              <w:sz w:val="24"/>
+              <w:szCs w:val="24"/>
+            </w:rPr>
+            <w:t>(</w:t>
+          </w:r>
+          <w:proofErr w:type="gramEnd"/>
+          <w:r>
+            <w:rPr>
+              <w:sz w:val="24"/>
+              <w:szCs w:val="24"/>
+            </w:rPr>
+            <w:t>"Please enter any number: ");</w:t>
+          </w:r>
+        </w:p>
+        <w:p>
+          <w:pPr>
+            <w:pStyle w:val="ListParagraph"/>
+            <w:spacing w:line="0" w:lineRule="atLeast"/>
+            <w:rPr>
+              <w:sz w:val="24"/>
+              <w:szCs w:val="24"/>
+            </w:rPr>
+          </w:pPr>
+          <w:r>
+            <w:rPr>
+              <w:sz w:val="24"/>
+              <w:szCs w:val="24"/>
+            </w:rPr>
+            <w:tab/>
+          </w:r>
+          <w:proofErr w:type="spellStart"/>
+          <w:proofErr w:type="gramStart"/>
+          <w:r>
+            <w:rPr>
+              <w:sz w:val="24"/>
+              <w:szCs w:val="24"/>
+            </w:rPr>
+            <w:t>scanf</w:t>
+          </w:r>
+          <w:proofErr w:type="spellEnd"/>
+          <w:r>
+            <w:rPr>
+              <w:sz w:val="24"/>
+              <w:szCs w:val="24"/>
+            </w:rPr>
+            <w:t>(</w:t>
+          </w:r>
+          <w:proofErr w:type="gramEnd"/>
+          <w:r>
+            <w:rPr>
+              <w:sz w:val="24"/>
+              <w:szCs w:val="24"/>
+            </w:rPr>
+            <w:t>"%d", &amp;</w:t>
+          </w:r>
+          <w:proofErr w:type="spellStart"/>
+          <w:r>
+            <w:rPr>
+              <w:sz w:val="24"/>
+              <w:szCs w:val="24"/>
+            </w:rPr>
+            <w:t>num</w:t>
+          </w:r>
+          <w:proofErr w:type="spellEnd"/>
+          <w:r>
+            <w:rPr>
+              <w:sz w:val="24"/>
+              <w:szCs w:val="24"/>
+            </w:rPr>
+            <w:t>);</w:t>
+          </w:r>
+        </w:p>
+        <w:p>
+          <w:pPr>
+            <w:pStyle w:val="ListParagraph"/>
+            <w:spacing w:line="0" w:lineRule="atLeast"/>
+            <w:rPr>
+              <w:sz w:val="24"/>
+              <w:szCs w:val="24"/>
+            </w:rPr>
+          </w:pPr>
+          <w:r>
+            <w:rPr>
+              <w:sz w:val="24"/>
+              <w:szCs w:val="24"/>
+            </w:rPr>
+            <w:tab/>
+          </w:r>
+        </w:p>
+        <w:p>
+          <w:pPr>
+            <w:pStyle w:val="ListParagraph"/>
+            <w:spacing w:line="0" w:lineRule="atLeast"/>
+            <w:rPr>
+              <w:sz w:val="24"/>
+              <w:szCs w:val="24"/>
+            </w:rPr>
+          </w:pPr>
+          <w:r>
+            <w:rPr>
+              <w:sz w:val="24"/>
+              <w:szCs w:val="24"/>
+            </w:rPr>
+            <w:tab/>
+            <w:t>for (</w:t>
+          </w:r>
+          <w:proofErr w:type="spellStart"/>
+          <w:r>
+            <w:rPr>
+              <w:sz w:val="24"/>
+              <w:szCs w:val="24"/>
+            </w:rPr>
+            <w:t>i</w:t>
+          </w:r>
+          <w:proofErr w:type="spellEnd"/>
+          <w:r>
+            <w:rPr>
+              <w:sz w:val="24"/>
+              <w:szCs w:val="24"/>
+            </w:rPr>
+            <w:t>=</w:t>
+          </w:r>
+          <w:proofErr w:type="gramStart"/>
+          <w:r>
+            <w:rPr>
+              <w:sz w:val="24"/>
+              <w:szCs w:val="24"/>
+            </w:rPr>
+            <w:t>1;</w:t>
+          </w:r>
+          <w:r>
+            <w:rPr>
+              <w:sz w:val="24"/>
+              <w:szCs w:val="24"/>
+            </w:rPr>
+            <w:t xml:space="preserve"> </w:t>
+          </w:r>
+          <w:r>
+            <w:rPr>
+              <w:sz w:val="24"/>
+              <w:szCs w:val="24"/>
+            </w:rPr>
+            <w:t xml:space="preserve"> </w:t>
+          </w:r>
+          <w:proofErr w:type="spellStart"/>
+          <w:r>
+            <w:rPr>
+              <w:sz w:val="24"/>
+              <w:szCs w:val="24"/>
+            </w:rPr>
+            <w:t>i</w:t>
+          </w:r>
+          <w:proofErr w:type="spellEnd"/>
+          <w:proofErr w:type="gramEnd"/>
+          <w:r>
+            <w:rPr>
+              <w:sz w:val="24"/>
+              <w:szCs w:val="24"/>
+            </w:rPr>
+            <w:t>&lt;=</w:t>
+          </w:r>
+          <w:proofErr w:type="spellStart"/>
+          <w:r>
+            <w:rPr>
+              <w:sz w:val="24"/>
+              <w:szCs w:val="24"/>
+            </w:rPr>
+            <w:t>num</w:t>
+          </w:r>
+          <w:proofErr w:type="spellEnd"/>
+          <w:r>
+            <w:rPr>
+              <w:sz w:val="24"/>
+              <w:szCs w:val="24"/>
+            </w:rPr>
+            <w:t xml:space="preserve">; </w:t>
+          </w:r>
+          <w:r>
+            <w:rPr>
+              <w:sz w:val="24"/>
+              <w:szCs w:val="24"/>
+            </w:rPr>
+            <w:t xml:space="preserve"> </w:t>
+          </w:r>
+          <w:proofErr w:type="spellStart"/>
+          <w:r>
+            <w:rPr>
+              <w:sz w:val="24"/>
+              <w:szCs w:val="24"/>
+            </w:rPr>
+            <w:t>i</w:t>
+          </w:r>
+          <w:proofErr w:type="spellEnd"/>
+          <w:r>
+            <w:rPr>
+              <w:sz w:val="24"/>
+              <w:szCs w:val="24"/>
+            </w:rPr>
+            <w:t>++) {</w:t>
+          </w:r>
+        </w:p>
+        <w:p>
+          <w:pPr>
+            <w:pStyle w:val="ListParagraph"/>
+            <w:spacing w:line="0" w:lineRule="atLeast"/>
+            <w:rPr>
+              <w:sz w:val="24"/>
+              <w:szCs w:val="24"/>
+            </w:rPr>
+          </w:pPr>
+          <w:r>
+            <w:rPr>
+              <w:sz w:val="24"/>
+              <w:szCs w:val="24"/>
+            </w:rPr>
+            <w:tab/>
+          </w:r>
+          <w:r>
+            <w:rPr>
+              <w:sz w:val="24"/>
+              <w:szCs w:val="24"/>
+            </w:rPr>
+            <w:tab/>
+            <w:t xml:space="preserve">sum = sum + </w:t>
+          </w:r>
+          <w:proofErr w:type="spellStart"/>
+          <w:r>
+            <w:rPr>
+              <w:sz w:val="24"/>
+              <w:szCs w:val="24"/>
+            </w:rPr>
+            <w:t>i</w:t>
+          </w:r>
+          <w:proofErr w:type="spellEnd"/>
+          <w:r>
+            <w:rPr>
+              <w:sz w:val="24"/>
+              <w:szCs w:val="24"/>
+            </w:rPr>
+            <w:t>;</w:t>
+          </w:r>
+        </w:p>
+        <w:p>
+          <w:pPr>
+            <w:pStyle w:val="ListParagraph"/>
+            <w:spacing w:line="0" w:lineRule="atLeast"/>
+            <w:rPr>
+              <w:sz w:val="24"/>
+              <w:szCs w:val="24"/>
+            </w:rPr>
+          </w:pPr>
+          <w:r>
+            <w:rPr>
+              <w:sz w:val="24"/>
+              <w:szCs w:val="24"/>
+            </w:rPr>
+            <w:tab/>
+            <w:t>}</w:t>
+          </w:r>
+        </w:p>
+        <w:p>
+          <w:pPr>
+            <w:pStyle w:val="ListParagraph"/>
+            <w:spacing w:line="0" w:lineRule="atLeast"/>
+            <w:rPr>
+              <w:sz w:val="24"/>
+              <w:szCs w:val="24"/>
+            </w:rPr>
+          </w:pPr>
+          <w:r>
+            <w:rPr>
+              <w:sz w:val="24"/>
+              <w:szCs w:val="24"/>
+            </w:rPr>
+            <w:tab/>
+          </w:r>
+          <w:proofErr w:type="spellStart"/>
+          <w:proofErr w:type="gramStart"/>
+          <w:r>
+            <w:rPr>
+              <w:sz w:val="24"/>
+              <w:szCs w:val="24"/>
+            </w:rPr>
+            <w:t>printf</w:t>
+          </w:r>
+          <w:proofErr w:type="spellEnd"/>
+          <w:r>
+            <w:rPr>
+              <w:sz w:val="24"/>
+              <w:szCs w:val="24"/>
+            </w:rPr>
+            <w:t>(</w:t>
+          </w:r>
+          <w:proofErr w:type="gramEnd"/>
+          <w:r>
+            <w:rPr>
+              <w:sz w:val="24"/>
+              <w:szCs w:val="24"/>
+            </w:rPr>
+            <w:t>"\</w:t>
+          </w:r>
+          <w:proofErr w:type="spellStart"/>
+          <w:r>
+            <w:rPr>
+              <w:sz w:val="24"/>
+              <w:szCs w:val="24"/>
+            </w:rPr>
+            <w:t>nThe</w:t>
+          </w:r>
+          <w:proofErr w:type="spellEnd"/>
+          <w:r>
+            <w:rPr>
+              <w:sz w:val="24"/>
+              <w:szCs w:val="24"/>
+            </w:rPr>
+            <w:t xml:space="preserve"> sum of %d is: %d", </w:t>
+          </w:r>
+          <w:proofErr w:type="spellStart"/>
+          <w:r>
+            <w:rPr>
+              <w:sz w:val="24"/>
+              <w:szCs w:val="24"/>
+            </w:rPr>
+            <w:t>num</w:t>
+          </w:r>
+          <w:proofErr w:type="spellEnd"/>
+          <w:r>
+            <w:rPr>
+              <w:sz w:val="24"/>
+              <w:szCs w:val="24"/>
+            </w:rPr>
+            <w:t>, sum);</w:t>
+          </w:r>
+        </w:p>
+        <w:p>
+          <w:pPr>
+            <w:pStyle w:val="ListParagraph"/>
+            <w:spacing w:line="0" w:lineRule="atLeast"/>
+            <w:rPr>
+              <w:sz w:val="24"/>
+              <w:szCs w:val="24"/>
+            </w:rPr>
+          </w:pPr>
+          <w:r>
+            <w:rPr>
+              <w:sz w:val="24"/>
+              <w:szCs w:val="24"/>
+            </w:rPr>
+            <w:tab/>
+          </w:r>
+        </w:p>
+        <w:p>
+          <w:pPr>
+            <w:pStyle w:val="ListParagraph"/>
+            <w:spacing w:line="0" w:lineRule="atLeast"/>
+            <w:rPr>
+              <w:sz w:val="24"/>
+              <w:szCs w:val="24"/>
+            </w:rPr>
+          </w:pPr>
+          <w:r>
+            <w:rPr>
+              <w:sz w:val="24"/>
+              <w:szCs w:val="24"/>
+            </w:rPr>
+            <w:tab/>
+            <w:t>return 0;</w:t>
+          </w:r>
+        </w:p>
+        <w:p>
+          <w:pPr>
+            <w:pStyle w:val="ListParagraph"/>
+            <w:spacing w:line="0" w:lineRule="atLeast"/>
+            <w:rPr>
+              <w:sz w:val="24"/>
+              <w:szCs w:val="24"/>
+            </w:rPr>
+          </w:pPr>
+          <w:r>
+            <w:rPr>
+              <w:sz w:val="24"/>
+              <w:szCs w:val="24"/>
+            </w:rPr>
+            <w:t>}</w:t>
+          </w:r>
+        </w:p>
+        <w:p>
+          <w:pPr>
+            <w:pStyle w:val="ListParagraph"/>
+            <w:spacing w:line="0" w:lineRule="atLeast"/>
+            <w:rPr>
+              <w:b/>
+              <w:bCs/>
+              <w:sz w:val="24"/>
+              <w:szCs w:val="24"/>
+            </w:rPr>
+          </w:pPr>
+        </w:p>
+        <w:p>
+          <w:pPr>
+            <w:pStyle w:val="ListParagraph"/>
+            <w:spacing w:line="0" w:lineRule="atLeast"/>
+            <w:rPr>
+              <w:b/>
+              <w:bCs/>
+              <w:sz w:val="24"/>
+              <w:szCs w:val="24"/>
+            </w:rPr>
+          </w:pPr>
+        </w:p>
+        <w:p>
+          <w:pPr>
+            <w:pStyle w:val="ListParagraph"/>
+            <w:numPr>
+              <w:ilvl w:val="0"/>
+              <w:numId w:val="34"/>
+            </w:numPr>
+            <w:spacing w:line="0" w:lineRule="atLeast"/>
+            <w:rPr>
+              <w:b/>
+              <w:bCs/>
+              <w:sz w:val="24"/>
+              <w:szCs w:val="24"/>
+            </w:rPr>
+          </w:pPr>
+          <w:r>
+            <w:rPr>
+              <w:rFonts w:ascii="Roboto" w:hAnsi="Roboto"/>
+              <w:b/>
+              <w:bCs/>
+              <w:color w:val="3C4043"/>
+              <w:spacing w:val="3"/>
+              <w:sz w:val="24"/>
+              <w:szCs w:val="24"/>
+            </w:rPr>
+            <w:t>Output:</w:t>
+          </w:r>
+        </w:p>
+        <w:p>
+          <w:pPr>
+            <w:spacing w:line="0" w:lineRule="atLeast"/>
+            <w:ind w:left="720"/>
+            <w:rPr>
+              <w:b/>
+              <w:bCs/>
+              <w:sz w:val="24"/>
+              <w:szCs w:val="24"/>
+            </w:rPr>
+          </w:pPr>
+        </w:p>
+        <w:p>
+          <w:pPr>
+            <w:spacing w:line="0" w:lineRule="atLeast"/>
+            <w:ind w:left="720"/>
+            <w:rPr>
+              <w:b/>
+              <w:bCs/>
+              <w:sz w:val="24"/>
+              <w:szCs w:val="24"/>
+            </w:rPr>
+          </w:pPr>
+          <w:r>
+            <w:rPr>
+              <w:b/>
+              <w:bCs/>
+              <w:noProof/>
+              <w:sz w:val="24"/>
+              <w:szCs w:val="24"/>
+            </w:rPr>
+            <w:drawing>
+              <wp:inline distT="0" distB="0" distL="0" distR="0" wp14:anchorId="563D5121" wp14:editId="095E3D67">
+                <wp:extent cx="5342083" cy="1828958"/>
+                <wp:effectExtent l="0" t="0" r="0" b="0"/>
+                <wp:docPr id="10" name="Picture 10"/>
+                <wp:cNvGraphicFramePr>
+                  <a:graphicFrameLocks xmlns:a="http://schemas.openxmlformats.org/drawingml/2006/main" noChangeAspect="1"/>
+                </wp:cNvGraphicFramePr>
+                <a:graphic xmlns:a="http://schemas.openxmlformats.org/drawingml/2006/main">
+                  <a:graphicData uri="http://schemas.openxmlformats.org/drawingml/2006/picture">
+                    <pic:pic xmlns:pic="http://schemas.openxmlformats.org/drawingml/2006/picture">
+                      <pic:nvPicPr>
+                        <pic:cNvPr id="1" name=""/>
+                        <pic:cNvPicPr/>
+                      </pic:nvPicPr>
+                      <pic:blipFill>
+                        <a:blip r:embed="rId19"/>
+                        <a:stretch>
+                          <a:fillRect/>
+                        </a:stretch>
+                      </pic:blipFill>
+                      <pic:spPr>
+                        <a:xfrm>
+                          <a:off x="0" y="0"/>
                           <a:ext cx="5342083" cy="1828958"/>
                         </a:xfrm>
                         <a:prstGeom prst="rect">
@@ -7869,19 +8141,7 @@
               <w:sz w:val="24"/>
               <w:szCs w:val="24"/>
             </w:rPr>
-            <w:t>Code</w:t>
-          </w:r>
-          <w:r>
-            <w:rPr>
-              <w:rFonts w:ascii="Roboto" w:hAnsi="Roboto"/>
-              <w:b/>
-              <w:bCs/>
-              <w:color w:val="3C4043"/>
-              <w:spacing w:val="3"/>
-              <w:sz w:val="24"/>
-              <w:szCs w:val="24"/>
-            </w:rPr>
-            <w:t>:</w:t>
+            <w:t>Code:</w:t>
           </w:r>
         </w:p>
         <w:p>
@@ -8556,6 +8816,9 @@
         <w:t xml:space="preserve"> </w:t>
       </w:r>
       <w:r>
+        <w:rPr>
+          <w:noProof/>
+        </w:rPr>
         <w:drawing>
           <wp:inline distT="0" distB="0" distL="0" distR="0" wp14:anchorId="5F244CC9" wp14:editId="0EA2B41B">
             <wp:extent cx="5448772" cy="1729890"/>
@@ -8572,7 +8835,7 @@
                     <pic:cNvPicPr/>
                   </pic:nvPicPr>
                   <pic:blipFill>
-                    <a:blip r:embed="rId19"/>
+                    <a:blip r:embed="rId20"/>
                     <a:stretch>
                       <a:fillRect/>
                     </a:stretch>
@@ -8684,7 +8947,7 @@
         <v:path o:extrusionok="f" gradientshapeok="t" o:connecttype="rect"/>
         <o:lock v:ext="edit" aspectratio="t"/>
       </v:shapetype>
-      <v:shape id="_x0000_i1135" type="#_x0000_t75" style="width:11.5pt;height:11.5pt" o:bullet="t">
+      <v:shape id="_x0000_i1034" type="#_x0000_t75" style="width:11.25pt;height:11.25pt" o:bullet="t">
         <v:imagedata r:id="rId1" o:title="msoB9A4"/>
       </v:shape>
     </w:pict>
@@ -12910,7 +13173,6 @@
   <w:style w:type="character" w:default="1" w:styleId="DefaultParagraphFont">
     <w:name w:val="Default Paragraph Font"/>
     <w:uiPriority w:val="1"/>
-    <w:semiHidden/>
     <w:unhideWhenUsed/>
   </w:style>
   <w:style w:type="table" w:default="1" w:styleId="TableNormal">
@@ -13115,6 +13377,7 @@
     <w:sig w:usb0="E4002EFF" w:usb1="C200247B" w:usb2="00000009" w:usb3="00000000" w:csb0="000001FF" w:csb1="00000000"/>
   </w:font>
   <w:font w:name="Roboto">
+    <w:altName w:val="Arial"/>
     <w:charset w:val="00"/>
     <w:family w:val="auto"/>
     <w:pitch w:val="variable"/>
@@ -13139,9 +13402,13 @@
   </w:compat>
   <w:rsids>
     <w:rsidRoot w:val="007F6D59"/>
+    <w:rsid w:val="00160B5E"/>
+    <w:rsid w:val="001657E9"/>
     <w:rsid w:val="002C6CF2"/>
     <w:rsid w:val="00332077"/>
+    <w:rsid w:val="00341932"/>
     <w:rsid w:val="007F6D59"/>
+    <w:rsid w:val="00A73A4D"/>
     <w:rsid w:val="00D632F6"/>
   </w:rsids>
   <m:mathPr>

</xml_diff>